<commit_message>
added equi-join and create view to project word doc
</commit_message>
<xml_diff>
--- a/documents/CSCI1550-70-TeamMar.docx
+++ b/documents/CSCI1550-70-TeamMar.docx
@@ -105,7 +105,7 @@
             </w:rPr>
             <w:fldChar w:fldCharType="separate"/>
           </w:r>
-          <w:hyperlink w:anchor="_Toc38112569" w:history="1">
+          <w:hyperlink w:anchor="_Toc38124278" w:history="1">
             <w:r>
               <w:rPr>
                 <w:rStyle w:val="Hyperlink"/>
@@ -132,7 +132,7 @@
                 <w:noProof/>
                 <w:webHidden/>
               </w:rPr>
-              <w:instrText xml:space="preserve"> PAGEREF _Toc38112569 \h </w:instrText>
+              <w:instrText xml:space="preserve"> PAGEREF _Toc38124278 \h </w:instrText>
             </w:r>
             <w:r>
               <w:rPr>
@@ -181,7 +181,7 @@
               <w:lang w:eastAsia="ja-JP"/>
             </w:rPr>
           </w:pPr>
-          <w:hyperlink w:anchor="_Toc38112570" w:history="1">
+          <w:hyperlink w:anchor="_Toc38124279" w:history="1">
             <w:r>
               <w:rPr>
                 <w:rStyle w:val="Hyperlink"/>
@@ -208,7 +208,7 @@
                 <w:noProof/>
                 <w:webHidden/>
               </w:rPr>
-              <w:instrText xml:space="preserve"> PAGEREF _Toc38112570 \h </w:instrText>
+              <w:instrText xml:space="preserve"> PAGEREF _Toc38124279 \h </w:instrText>
             </w:r>
             <w:r>
               <w:rPr>
@@ -257,7 +257,7 @@
               <w:lang w:eastAsia="ja-JP"/>
             </w:rPr>
           </w:pPr>
-          <w:hyperlink w:anchor="_Toc38112571" w:history="1">
+          <w:hyperlink w:anchor="_Toc38124280" w:history="1">
             <w:r>
               <w:rPr>
                 <w:rStyle w:val="Hyperlink"/>
@@ -284,7 +284,7 @@
                 <w:noProof/>
                 <w:webHidden/>
               </w:rPr>
-              <w:instrText xml:space="preserve"> PAGEREF _Toc38112571 \h </w:instrText>
+              <w:instrText xml:space="preserve"> PAGEREF _Toc38124280 \h </w:instrText>
             </w:r>
             <w:r>
               <w:rPr>
@@ -333,7 +333,7 @@
               <w:lang w:eastAsia="ja-JP"/>
             </w:rPr>
           </w:pPr>
-          <w:hyperlink w:anchor="_Toc38112572" w:history="1">
+          <w:hyperlink w:anchor="_Toc38124281" w:history="1">
             <w:r>
               <w:rPr>
                 <w:rStyle w:val="Hyperlink"/>
@@ -360,7 +360,7 @@
                 <w:noProof/>
                 <w:webHidden/>
               </w:rPr>
-              <w:instrText xml:space="preserve"> PAGEREF _Toc38112572 \h </w:instrText>
+              <w:instrText xml:space="preserve"> PAGEREF _Toc38124281 \h </w:instrText>
             </w:r>
             <w:r>
               <w:rPr>
@@ -405,7 +405,7 @@
               <w:lang w:eastAsia="ja-JP"/>
             </w:rPr>
           </w:pPr>
-          <w:hyperlink w:anchor="_Toc38112573" w:history="1">
+          <w:hyperlink w:anchor="_Toc38124282" w:history="1">
             <w:r>
               <w:rPr>
                 <w:rStyle w:val="Hyperlink"/>
@@ -433,7 +433,7 @@
                 <w:noProof/>
                 <w:webHidden/>
               </w:rPr>
-              <w:instrText xml:space="preserve"> PAGEREF _Toc38112573 \h </w:instrText>
+              <w:instrText xml:space="preserve"> PAGEREF _Toc38124282 \h </w:instrText>
             </w:r>
             <w:r>
               <w:rPr>
@@ -478,7 +478,7 @@
               <w:lang w:eastAsia="ja-JP"/>
             </w:rPr>
           </w:pPr>
-          <w:hyperlink w:anchor="_Toc38112574" w:history="1">
+          <w:hyperlink w:anchor="_Toc38124283" w:history="1">
             <w:r>
               <w:rPr>
                 <w:rStyle w:val="Hyperlink"/>
@@ -506,7 +506,7 @@
                 <w:noProof/>
                 <w:webHidden/>
               </w:rPr>
-              <w:instrText xml:space="preserve"> PAGEREF _Toc38112574 \h </w:instrText>
+              <w:instrText xml:space="preserve"> PAGEREF _Toc38124283 \h </w:instrText>
             </w:r>
             <w:r>
               <w:rPr>
@@ -551,7 +551,7 @@
               <w:lang w:eastAsia="ja-JP"/>
             </w:rPr>
           </w:pPr>
-          <w:hyperlink w:anchor="_Toc38112575" w:history="1">
+          <w:hyperlink w:anchor="_Toc38124284" w:history="1">
             <w:r>
               <w:rPr>
                 <w:rStyle w:val="Hyperlink"/>
@@ -579,7 +579,7 @@
                 <w:noProof/>
                 <w:webHidden/>
               </w:rPr>
-              <w:instrText xml:space="preserve"> PAGEREF _Toc38112575 \h </w:instrText>
+              <w:instrText xml:space="preserve"> PAGEREF _Toc38124284 \h </w:instrText>
             </w:r>
             <w:r>
               <w:rPr>
@@ -628,7 +628,7 @@
               <w:lang w:eastAsia="ja-JP"/>
             </w:rPr>
           </w:pPr>
-          <w:hyperlink w:anchor="_Toc38112576" w:history="1">
+          <w:hyperlink w:anchor="_Toc38124285" w:history="1">
             <w:r>
               <w:rPr>
                 <w:rStyle w:val="Hyperlink"/>
@@ -655,7 +655,7 @@
                 <w:noProof/>
                 <w:webHidden/>
               </w:rPr>
-              <w:instrText xml:space="preserve"> PAGEREF _Toc38112576 \h </w:instrText>
+              <w:instrText xml:space="preserve"> PAGEREF _Toc38124285 \h </w:instrText>
             </w:r>
             <w:r>
               <w:rPr>
@@ -704,7 +704,7 @@
               <w:lang w:eastAsia="ja-JP"/>
             </w:rPr>
           </w:pPr>
-          <w:hyperlink w:anchor="_Toc38112577" w:history="1">
+          <w:hyperlink w:anchor="_Toc38124286" w:history="1">
             <w:r>
               <w:rPr>
                 <w:rStyle w:val="Hyperlink"/>
@@ -731,7 +731,7 @@
                 <w:noProof/>
                 <w:webHidden/>
               </w:rPr>
-              <w:instrText xml:space="preserve"> PAGEREF _Toc38112577 \h </w:instrText>
+              <w:instrText xml:space="preserve"> PAGEREF _Toc38124286 \h </w:instrText>
             </w:r>
             <w:r>
               <w:rPr>
@@ -776,7 +776,7 @@
               <w:lang w:eastAsia="ja-JP"/>
             </w:rPr>
           </w:pPr>
-          <w:hyperlink w:anchor="_Toc38112578" w:history="1">
+          <w:hyperlink w:anchor="_Toc38124287" w:history="1">
             <w:r>
               <w:rPr>
                 <w:rStyle w:val="Hyperlink"/>
@@ -804,7 +804,7 @@
                 <w:noProof/>
                 <w:webHidden/>
               </w:rPr>
-              <w:instrText xml:space="preserve"> PAGEREF _Toc38112578 \h </w:instrText>
+              <w:instrText xml:space="preserve"> PAGEREF _Toc38124287 \h </w:instrText>
             </w:r>
             <w:r>
               <w:rPr>
@@ -849,7 +849,7 @@
               <w:lang w:eastAsia="ja-JP"/>
             </w:rPr>
           </w:pPr>
-          <w:hyperlink w:anchor="_Toc38112579" w:history="1">
+          <w:hyperlink w:anchor="_Toc38124288" w:history="1">
             <w:r>
               <w:rPr>
                 <w:rStyle w:val="Hyperlink"/>
@@ -877,7 +877,7 @@
                 <w:noProof/>
                 <w:webHidden/>
               </w:rPr>
-              <w:instrText xml:space="preserve"> PAGEREF _Toc38112579 \h </w:instrText>
+              <w:instrText xml:space="preserve"> PAGEREF _Toc38124288 \h </w:instrText>
             </w:r>
             <w:r>
               <w:rPr>
@@ -922,7 +922,7 @@
               <w:lang w:eastAsia="ja-JP"/>
             </w:rPr>
           </w:pPr>
-          <w:hyperlink w:anchor="_Toc38112580" w:history="1">
+          <w:hyperlink w:anchor="_Toc38124289" w:history="1">
             <w:r>
               <w:rPr>
                 <w:rStyle w:val="Hyperlink"/>
@@ -950,7 +950,7 @@
                 <w:noProof/>
                 <w:webHidden/>
               </w:rPr>
-              <w:instrText xml:space="preserve"> PAGEREF _Toc38112580 \h </w:instrText>
+              <w:instrText xml:space="preserve"> PAGEREF _Toc38124289 \h </w:instrText>
             </w:r>
             <w:r>
               <w:rPr>
@@ -995,7 +995,7 @@
               <w:lang w:eastAsia="ja-JP"/>
             </w:rPr>
           </w:pPr>
-          <w:hyperlink w:anchor="_Toc38112581" w:history="1">
+          <w:hyperlink w:anchor="_Toc38124290" w:history="1">
             <w:r>
               <w:rPr>
                 <w:rStyle w:val="Hyperlink"/>
@@ -1023,7 +1023,7 @@
                 <w:noProof/>
                 <w:webHidden/>
               </w:rPr>
-              <w:instrText xml:space="preserve"> PAGEREF _Toc38112581 \h </w:instrText>
+              <w:instrText xml:space="preserve"> PAGEREF _Toc38124290 \h </w:instrText>
             </w:r>
             <w:r>
               <w:rPr>
@@ -1072,7 +1072,7 @@
               <w:lang w:eastAsia="ja-JP"/>
             </w:rPr>
           </w:pPr>
-          <w:hyperlink w:anchor="_Toc38112582" w:history="1">
+          <w:hyperlink w:anchor="_Toc38124291" w:history="1">
             <w:r>
               <w:rPr>
                 <w:rStyle w:val="Hyperlink"/>
@@ -1099,7 +1099,7 @@
                 <w:noProof/>
                 <w:webHidden/>
               </w:rPr>
-              <w:instrText xml:space="preserve"> PAGEREF _Toc38112582 \h </w:instrText>
+              <w:instrText xml:space="preserve"> PAGEREF _Toc38124291 \h </w:instrText>
             </w:r>
             <w:r>
               <w:rPr>
@@ -1144,7 +1144,7 @@
               <w:lang w:eastAsia="ja-JP"/>
             </w:rPr>
           </w:pPr>
-          <w:hyperlink w:anchor="_Toc38112583" w:history="1">
+          <w:hyperlink w:anchor="_Toc38124292" w:history="1">
             <w:r>
               <w:rPr>
                 <w:rStyle w:val="Hyperlink"/>
@@ -1172,7 +1172,7 @@
                 <w:noProof/>
                 <w:webHidden/>
               </w:rPr>
-              <w:instrText xml:space="preserve"> PAGEREF _Toc38112583 \h </w:instrText>
+              <w:instrText xml:space="preserve"> PAGEREF _Toc38124292 \h </w:instrText>
             </w:r>
             <w:r>
               <w:rPr>
@@ -1217,7 +1217,7 @@
               <w:lang w:eastAsia="ja-JP"/>
             </w:rPr>
           </w:pPr>
-          <w:hyperlink w:anchor="_Toc38112584" w:history="1">
+          <w:hyperlink w:anchor="_Toc38124293" w:history="1">
             <w:r>
               <w:rPr>
                 <w:rStyle w:val="Hyperlink"/>
@@ -1244,7 +1244,7 @@
                 <w:noProof/>
                 <w:webHidden/>
               </w:rPr>
-              <w:instrText xml:space="preserve"> PAGEREF _Toc38112584 \h </w:instrText>
+              <w:instrText xml:space="preserve"> PAGEREF _Toc38124293 \h </w:instrText>
             </w:r>
             <w:r>
               <w:rPr>
@@ -1289,7 +1289,7 @@
               <w:lang w:eastAsia="ja-JP"/>
             </w:rPr>
           </w:pPr>
-          <w:hyperlink w:anchor="_Toc38112585" w:history="1">
+          <w:hyperlink w:anchor="_Toc38124294" w:history="1">
             <w:r>
               <w:rPr>
                 <w:rStyle w:val="Hyperlink"/>
@@ -1316,7 +1316,7 @@
                 <w:noProof/>
                 <w:webHidden/>
               </w:rPr>
-              <w:instrText xml:space="preserve"> PAGEREF _Toc38112585 \h </w:instrText>
+              <w:instrText xml:space="preserve"> PAGEREF _Toc38124294 \h </w:instrText>
             </w:r>
             <w:r>
               <w:rPr>
@@ -1361,7 +1361,7 @@
               <w:lang w:eastAsia="ja-JP"/>
             </w:rPr>
           </w:pPr>
-          <w:hyperlink w:anchor="_Toc38112586" w:history="1">
+          <w:hyperlink w:anchor="_Toc38124295" w:history="1">
             <w:r>
               <w:rPr>
                 <w:rStyle w:val="Hyperlink"/>
@@ -1388,7 +1388,7 @@
                 <w:noProof/>
                 <w:webHidden/>
               </w:rPr>
-              <w:instrText xml:space="preserve"> PAGEREF _Toc38112586 \h </w:instrText>
+              <w:instrText xml:space="preserve"> PAGEREF _Toc38124295 \h </w:instrText>
             </w:r>
             <w:r>
               <w:rPr>
@@ -1433,7 +1433,7 @@
               <w:lang w:eastAsia="ja-JP"/>
             </w:rPr>
           </w:pPr>
-          <w:hyperlink w:anchor="_Toc38112587" w:history="1">
+          <w:hyperlink w:anchor="_Toc38124296" w:history="1">
             <w:r>
               <w:rPr>
                 <w:rStyle w:val="Hyperlink"/>
@@ -1460,7 +1460,7 @@
                 <w:noProof/>
                 <w:webHidden/>
               </w:rPr>
-              <w:instrText xml:space="preserve"> PAGEREF _Toc38112587 \h </w:instrText>
+              <w:instrText xml:space="preserve"> PAGEREF _Toc38124296 \h </w:instrText>
             </w:r>
             <w:r>
               <w:rPr>
@@ -1505,7 +1505,7 @@
               <w:lang w:eastAsia="ja-JP"/>
             </w:rPr>
           </w:pPr>
-          <w:hyperlink w:anchor="_Toc38112588" w:history="1">
+          <w:hyperlink w:anchor="_Toc38124297" w:history="1">
             <w:r>
               <w:rPr>
                 <w:rStyle w:val="Hyperlink"/>
@@ -1532,7 +1532,7 @@
                 <w:noProof/>
                 <w:webHidden/>
               </w:rPr>
-              <w:instrText xml:space="preserve"> PAGEREF _Toc38112588 \h </w:instrText>
+              <w:instrText xml:space="preserve"> PAGEREF _Toc38124297 \h </w:instrText>
             </w:r>
             <w:r>
               <w:rPr>
@@ -1577,7 +1577,7 @@
               <w:lang w:eastAsia="ja-JP"/>
             </w:rPr>
           </w:pPr>
-          <w:hyperlink w:anchor="_Toc38112589" w:history="1">
+          <w:hyperlink w:anchor="_Toc38124298" w:history="1">
             <w:r>
               <w:rPr>
                 <w:rStyle w:val="Hyperlink"/>
@@ -1605,7 +1605,7 @@
                 <w:noProof/>
                 <w:webHidden/>
               </w:rPr>
-              <w:instrText xml:space="preserve"> PAGEREF _Toc38112589 \h </w:instrText>
+              <w:instrText xml:space="preserve"> PAGEREF _Toc38124298 \h </w:instrText>
             </w:r>
             <w:r>
               <w:rPr>
@@ -1650,7 +1650,7 @@
               <w:lang w:eastAsia="ja-JP"/>
             </w:rPr>
           </w:pPr>
-          <w:hyperlink w:anchor="_Toc38112590" w:history="1">
+          <w:hyperlink w:anchor="_Toc38124299" w:history="1">
             <w:r>
               <w:rPr>
                 <w:rStyle w:val="Hyperlink"/>
@@ -1677,7 +1677,7 @@
                 <w:noProof/>
                 <w:webHidden/>
               </w:rPr>
-              <w:instrText xml:space="preserve"> PAGEREF _Toc38112590 \h </w:instrText>
+              <w:instrText xml:space="preserve"> PAGEREF _Toc38124299 \h </w:instrText>
             </w:r>
             <w:r>
               <w:rPr>
@@ -1722,7 +1722,7 @@
               <w:lang w:eastAsia="ja-JP"/>
             </w:rPr>
           </w:pPr>
-          <w:hyperlink w:anchor="_Toc38112591" w:history="1">
+          <w:hyperlink w:anchor="_Toc38124300" w:history="1">
             <w:r>
               <w:rPr>
                 <w:rStyle w:val="Hyperlink"/>
@@ -1749,7 +1749,7 @@
                 <w:noProof/>
                 <w:webHidden/>
               </w:rPr>
-              <w:instrText xml:space="preserve"> PAGEREF _Toc38112591 \h </w:instrText>
+              <w:instrText xml:space="preserve"> PAGEREF _Toc38124300 \h </w:instrText>
             </w:r>
             <w:r>
               <w:rPr>
@@ -1769,7 +1769,7 @@
                 <w:noProof/>
                 <w:webHidden/>
               </w:rPr>
-              <w:t>19</w:t>
+              <w:t>20</w:t>
             </w:r>
             <w:r>
               <w:rPr>
@@ -1794,7 +1794,7 @@
               <w:lang w:eastAsia="ja-JP"/>
             </w:rPr>
           </w:pPr>
-          <w:hyperlink w:anchor="_Toc38112592" w:history="1">
+          <w:hyperlink w:anchor="_Toc38124301" w:history="1">
             <w:r>
               <w:rPr>
                 <w:rStyle w:val="Hyperlink"/>
@@ -1821,7 +1821,7 @@
                 <w:noProof/>
                 <w:webHidden/>
               </w:rPr>
-              <w:instrText xml:space="preserve"> PAGEREF _Toc38112592 \h </w:instrText>
+              <w:instrText xml:space="preserve"> PAGEREF _Toc38124301 \h </w:instrText>
             </w:r>
             <w:r>
               <w:rPr>
@@ -1841,7 +1841,7 @@
                 <w:noProof/>
                 <w:webHidden/>
               </w:rPr>
-              <w:t>21</w:t>
+              <w:t>22</w:t>
             </w:r>
             <w:r>
               <w:rPr>
@@ -1866,7 +1866,7 @@
               <w:lang w:eastAsia="ja-JP"/>
             </w:rPr>
           </w:pPr>
-          <w:hyperlink w:anchor="_Toc38112593" w:history="1">
+          <w:hyperlink w:anchor="_Toc38124302" w:history="1">
             <w:r>
               <w:rPr>
                 <w:rStyle w:val="Hyperlink"/>
@@ -1893,7 +1893,7 @@
                 <w:noProof/>
                 <w:webHidden/>
               </w:rPr>
-              <w:instrText xml:space="preserve"> PAGEREF _Toc38112593 \h </w:instrText>
+              <w:instrText xml:space="preserve"> PAGEREF _Toc38124302 \h </w:instrText>
             </w:r>
             <w:r>
               <w:rPr>
@@ -1913,7 +1913,7 @@
                 <w:noProof/>
                 <w:webHidden/>
               </w:rPr>
-              <w:t>22</w:t>
+              <w:t>24</w:t>
             </w:r>
             <w:r>
               <w:rPr>
@@ -1938,7 +1938,7 @@
               <w:lang w:eastAsia="ja-JP"/>
             </w:rPr>
           </w:pPr>
-          <w:hyperlink w:anchor="_Toc38112594" w:history="1">
+          <w:hyperlink w:anchor="_Toc38124303" w:history="1">
             <w:r>
               <w:rPr>
                 <w:rStyle w:val="Hyperlink"/>
@@ -1965,7 +1965,7 @@
                 <w:noProof/>
                 <w:webHidden/>
               </w:rPr>
-              <w:instrText xml:space="preserve"> PAGEREF _Toc38112594 \h </w:instrText>
+              <w:instrText xml:space="preserve"> PAGEREF _Toc38124303 \h </w:instrText>
             </w:r>
             <w:r>
               <w:rPr>
@@ -1985,7 +1985,224 @@
                 <w:noProof/>
                 <w:webHidden/>
               </w:rPr>
-              <w:t>26</w:t>
+              <w:t>28</w:t>
+            </w:r>
+            <w:r>
+              <w:rPr>
+                <w:noProof/>
+                <w:webHidden/>
+              </w:rPr>
+              <w:fldChar w:fldCharType="end"/>
+            </w:r>
+          </w:hyperlink>
+        </w:p>
+        <w:p>
+          <w:pPr>
+            <w:pStyle w:val="TOC2"/>
+            <w:tabs>
+              <w:tab w:val="right" w:leader="dot" w:pos="9350"/>
+            </w:tabs>
+            <w:rPr>
+              <w:rFonts w:eastAsiaTheme="minorEastAsia"/>
+              <w:b w:val="0"/>
+              <w:bCs w:val="0"/>
+              <w:noProof/>
+              <w:lang w:eastAsia="ja-JP"/>
+            </w:rPr>
+          </w:pPr>
+          <w:hyperlink w:anchor="_Toc38124304" w:history="1">
+            <w:r>
+              <w:rPr>
+                <w:rStyle w:val="Hyperlink"/>
+                <w:rFonts w:cs="Times New Roman (Headings CS)"/>
+                <w:noProof/>
+              </w:rPr>
+              <w:t>Other SQL Queries</w:t>
+            </w:r>
+            <w:r>
+              <w:rPr>
+                <w:noProof/>
+                <w:webHidden/>
+              </w:rPr>
+              <w:tab/>
+            </w:r>
+            <w:r>
+              <w:rPr>
+                <w:noProof/>
+                <w:webHidden/>
+              </w:rPr>
+              <w:fldChar w:fldCharType="begin"/>
+            </w:r>
+            <w:r>
+              <w:rPr>
+                <w:noProof/>
+                <w:webHidden/>
+              </w:rPr>
+              <w:instrText xml:space="preserve"> PAGEREF _Toc38124304 \h </w:instrText>
+            </w:r>
+            <w:r>
+              <w:rPr>
+                <w:noProof/>
+                <w:webHidden/>
+              </w:rPr>
+            </w:r>
+            <w:r>
+              <w:rPr>
+                <w:noProof/>
+                <w:webHidden/>
+              </w:rPr>
+              <w:fldChar w:fldCharType="separate"/>
+            </w:r>
+            <w:r>
+              <w:rPr>
+                <w:noProof/>
+                <w:webHidden/>
+              </w:rPr>
+              <w:t>32</w:t>
+            </w:r>
+            <w:r>
+              <w:rPr>
+                <w:noProof/>
+                <w:webHidden/>
+              </w:rPr>
+              <w:fldChar w:fldCharType="end"/>
+            </w:r>
+          </w:hyperlink>
+        </w:p>
+        <w:p>
+          <w:pPr>
+            <w:pStyle w:val="TOC3"/>
+            <w:tabs>
+              <w:tab w:val="right" w:leader="dot" w:pos="9350"/>
+            </w:tabs>
+            <w:rPr>
+              <w:rFonts w:eastAsiaTheme="minorEastAsia"/>
+              <w:noProof/>
+              <w:sz w:val="22"/>
+              <w:szCs w:val="22"/>
+              <w:lang w:eastAsia="ja-JP"/>
+            </w:rPr>
+          </w:pPr>
+          <w:hyperlink w:anchor="_Toc38124305" w:history="1">
+            <w:r>
+              <w:rPr>
+                <w:rStyle w:val="Hyperlink"/>
+                <w:noProof/>
+              </w:rPr>
+              <w:t>Equi-join SQL Query</w:t>
+            </w:r>
+            <w:r>
+              <w:rPr>
+                <w:noProof/>
+                <w:webHidden/>
+              </w:rPr>
+              <w:tab/>
+            </w:r>
+            <w:r>
+              <w:rPr>
+                <w:noProof/>
+                <w:webHidden/>
+              </w:rPr>
+              <w:fldChar w:fldCharType="begin"/>
+            </w:r>
+            <w:r>
+              <w:rPr>
+                <w:noProof/>
+                <w:webHidden/>
+              </w:rPr>
+              <w:instrText xml:space="preserve"> PAGEREF _Toc38124305 \h </w:instrText>
+            </w:r>
+            <w:r>
+              <w:rPr>
+                <w:noProof/>
+                <w:webHidden/>
+              </w:rPr>
+            </w:r>
+            <w:r>
+              <w:rPr>
+                <w:noProof/>
+                <w:webHidden/>
+              </w:rPr>
+              <w:fldChar w:fldCharType="separate"/>
+            </w:r>
+            <w:r>
+              <w:rPr>
+                <w:noProof/>
+                <w:webHidden/>
+              </w:rPr>
+              <w:t>32</w:t>
+            </w:r>
+            <w:r>
+              <w:rPr>
+                <w:noProof/>
+                <w:webHidden/>
+              </w:rPr>
+              <w:fldChar w:fldCharType="end"/>
+            </w:r>
+          </w:hyperlink>
+        </w:p>
+        <w:p>
+          <w:pPr>
+            <w:pStyle w:val="TOC3"/>
+            <w:tabs>
+              <w:tab w:val="right" w:leader="dot" w:pos="9350"/>
+            </w:tabs>
+            <w:rPr>
+              <w:rFonts w:eastAsiaTheme="minorEastAsia"/>
+              <w:noProof/>
+              <w:sz w:val="22"/>
+              <w:szCs w:val="22"/>
+              <w:lang w:eastAsia="ja-JP"/>
+            </w:rPr>
+          </w:pPr>
+          <w:hyperlink w:anchor="_Toc38124306" w:history="1">
+            <w:r>
+              <w:rPr>
+                <w:rStyle w:val="Hyperlink"/>
+                <w:noProof/>
+              </w:rPr>
+              <w:t>Create a View for SQL Query</w:t>
+            </w:r>
+            <w:r>
+              <w:rPr>
+                <w:noProof/>
+                <w:webHidden/>
+              </w:rPr>
+              <w:tab/>
+            </w:r>
+            <w:r>
+              <w:rPr>
+                <w:noProof/>
+                <w:webHidden/>
+              </w:rPr>
+              <w:fldChar w:fldCharType="begin"/>
+            </w:r>
+            <w:r>
+              <w:rPr>
+                <w:noProof/>
+                <w:webHidden/>
+              </w:rPr>
+              <w:instrText xml:space="preserve"> PAGEREF _Toc38124306 \h </w:instrText>
+            </w:r>
+            <w:r>
+              <w:rPr>
+                <w:noProof/>
+                <w:webHidden/>
+              </w:rPr>
+            </w:r>
+            <w:r>
+              <w:rPr>
+                <w:noProof/>
+                <w:webHidden/>
+              </w:rPr>
+              <w:fldChar w:fldCharType="separate"/>
+            </w:r>
+            <w:r>
+              <w:rPr>
+                <w:noProof/>
+                <w:webHidden/>
+              </w:rPr>
+              <w:t>33</w:t>
             </w:r>
             <w:r>
               <w:rPr>
@@ -2014,7 +2231,7 @@
               <w:lang w:eastAsia="ja-JP"/>
             </w:rPr>
           </w:pPr>
-          <w:hyperlink w:anchor="_Toc38112595" w:history="1">
+          <w:hyperlink w:anchor="_Toc38124307" w:history="1">
             <w:r>
               <w:rPr>
                 <w:rStyle w:val="Hyperlink"/>
@@ -2041,7 +2258,7 @@
                 <w:noProof/>
                 <w:webHidden/>
               </w:rPr>
-              <w:instrText xml:space="preserve"> PAGEREF _Toc38112595 \h </w:instrText>
+              <w:instrText xml:space="preserve"> PAGEREF _Toc38124307 \h </w:instrText>
             </w:r>
             <w:r>
               <w:rPr>
@@ -2061,7 +2278,7 @@
                 <w:noProof/>
                 <w:webHidden/>
               </w:rPr>
-              <w:t>31</w:t>
+              <w:t>35</w:t>
             </w:r>
             <w:r>
               <w:rPr>
@@ -2105,7 +2322,7 @@
           <w:szCs w:val="48"/>
         </w:rPr>
       </w:pPr>
-      <w:bookmarkStart w:id="0" w:name="_Toc38112569"/>
+      <w:bookmarkStart w:id="0" w:name="_Toc38124278"/>
       <w:r>
         <w:rPr>
           <w:sz w:val="48"/>
@@ -2931,7 +3148,7 @@
           <w:szCs w:val="48"/>
         </w:rPr>
       </w:pPr>
-      <w:bookmarkStart w:id="1" w:name="_Toc38112570"/>
+      <w:bookmarkStart w:id="1" w:name="_Toc38124279"/>
       <w:r>
         <w:rPr>
           <w:sz w:val="48"/>
@@ -3205,7 +3422,7 @@
           <w:szCs w:val="48"/>
         </w:rPr>
       </w:pPr>
-      <w:bookmarkStart w:id="2" w:name="_Toc38112571"/>
+      <w:bookmarkStart w:id="2" w:name="_Toc38124280"/>
       <w:r>
         <w:rPr>
           <w:sz w:val="48"/>
@@ -3282,7 +3499,7 @@
           <w:szCs w:val="48"/>
         </w:rPr>
       </w:pPr>
-      <w:bookmarkStart w:id="3" w:name="_Toc38112572"/>
+      <w:bookmarkStart w:id="3" w:name="_Toc38124281"/>
       <w:r>
         <w:rPr>
           <w:sz w:val="48"/>
@@ -3486,7 +3703,7 @@
           <w:sz w:val="44"/>
         </w:rPr>
       </w:pPr>
-      <w:bookmarkStart w:id="4" w:name="_Toc38112573"/>
+      <w:bookmarkStart w:id="4" w:name="_Toc38124282"/>
       <w:r>
         <w:rPr>
           <w:rFonts w:cs="Times New Roman (Headings CS)"/>
@@ -5069,7 +5286,7 @@
           <w:sz w:val="44"/>
         </w:rPr>
       </w:pPr>
-      <w:bookmarkStart w:id="5" w:name="_Toc38112574"/>
+      <w:bookmarkStart w:id="5" w:name="_Toc38124283"/>
       <w:r>
         <w:rPr>
           <w:rFonts w:cs="Times New Roman (Headings CS)"/>
@@ -5347,7 +5564,7 @@
           <w:sz w:val="44"/>
         </w:rPr>
       </w:pPr>
-      <w:bookmarkStart w:id="6" w:name="_Toc38112575"/>
+      <w:bookmarkStart w:id="6" w:name="_Toc38124284"/>
       <w:r>
         <w:rPr>
           <w:rFonts w:cs="Times New Roman (Headings CS)"/>
@@ -5568,7 +5785,7 @@
           <w:szCs w:val="48"/>
         </w:rPr>
       </w:pPr>
-      <w:bookmarkStart w:id="7" w:name="_Toc38112576"/>
+      <w:bookmarkStart w:id="7" w:name="_Toc38124285"/>
       <w:r>
         <w:rPr>
           <w:sz w:val="48"/>
@@ -5908,7 +6125,7 @@
           <w:szCs w:val="48"/>
         </w:rPr>
       </w:pPr>
-      <w:bookmarkStart w:id="8" w:name="_Toc38112577"/>
+      <w:bookmarkStart w:id="8" w:name="_Toc38124286"/>
       <w:r>
         <w:rPr>
           <w:sz w:val="48"/>
@@ -6081,7 +6298,7 @@
           <w:sz w:val="44"/>
         </w:rPr>
       </w:pPr>
-      <w:bookmarkStart w:id="9" w:name="_Toc38112578"/>
+      <w:bookmarkStart w:id="9" w:name="_Toc38124287"/>
       <w:r>
         <w:rPr>
           <w:rFonts w:cs="Times New Roman (Headings CS)"/>
@@ -6340,7 +6557,7 @@
           <w:sz w:val="44"/>
         </w:rPr>
       </w:pPr>
-      <w:bookmarkStart w:id="10" w:name="_Toc38112579"/>
+      <w:bookmarkStart w:id="10" w:name="_Toc38124288"/>
       <w:r>
         <w:rPr>
           <w:rFonts w:cs="Times New Roman (Headings CS)"/>
@@ -6616,7 +6833,7 @@
           <w:sz w:val="44"/>
         </w:rPr>
       </w:pPr>
-      <w:bookmarkStart w:id="11" w:name="_Toc38112580"/>
+      <w:bookmarkStart w:id="11" w:name="_Toc38124289"/>
       <w:r>
         <w:rPr>
           <w:rFonts w:cs="Times New Roman (Headings CS)"/>
@@ -7016,7 +7233,7 @@
           <w:sz w:val="44"/>
         </w:rPr>
       </w:pPr>
-      <w:bookmarkStart w:id="12" w:name="_Toc38112581"/>
+      <w:bookmarkStart w:id="12" w:name="_Toc38124290"/>
       <w:r>
         <w:rPr>
           <w:rFonts w:cs="Times New Roman (Headings CS)"/>
@@ -7301,7 +7518,7 @@
           <w:szCs w:val="48"/>
         </w:rPr>
       </w:pPr>
-      <w:bookmarkStart w:id="13" w:name="_Toc38112582"/>
+      <w:bookmarkStart w:id="13" w:name="_Toc38124291"/>
       <w:r>
         <w:rPr>
           <w:sz w:val="48"/>
@@ -7534,7 +7751,7 @@
           <w:szCs w:val="44"/>
         </w:rPr>
       </w:pPr>
-      <w:bookmarkStart w:id="14" w:name="_Toc38112583"/>
+      <w:bookmarkStart w:id="14" w:name="_Toc38124292"/>
       <w:r>
         <w:rPr>
           <w:rFonts w:cs="Times New Roman (Headings CS)"/>
@@ -7767,7 +7984,7 @@
           <w:szCs w:val="44"/>
         </w:rPr>
       </w:pPr>
-      <w:bookmarkStart w:id="15" w:name="_Toc38112584"/>
+      <w:bookmarkStart w:id="15" w:name="_Toc38124293"/>
       <w:r>
         <w:t>Create DDL script</w:t>
       </w:r>
@@ -9422,7 +9639,7 @@
           <w:szCs w:val="44"/>
         </w:rPr>
       </w:pPr>
-      <w:bookmarkStart w:id="16" w:name="_Toc38112585"/>
+      <w:bookmarkStart w:id="16" w:name="_Toc38124294"/>
       <w:r>
         <w:t>Alter DDL script</w:t>
       </w:r>
@@ -9922,7 +10139,7 @@
           <w:szCs w:val="44"/>
         </w:rPr>
       </w:pPr>
-      <w:bookmarkStart w:id="17" w:name="_Toc38112586"/>
+      <w:bookmarkStart w:id="17" w:name="_Toc38124295"/>
       <w:r>
         <w:t>Load DDL script</w:t>
       </w:r>
@@ -10493,7 +10710,7 @@
           <w:szCs w:val="52"/>
         </w:rPr>
       </w:pPr>
-      <w:bookmarkStart w:id="18" w:name="_Toc38112587"/>
+      <w:bookmarkStart w:id="18" w:name="_Toc38124296"/>
       <w:r>
         <w:rPr>
           <w:sz w:val="32"/>
@@ -10781,7 +10998,7 @@
           <w:szCs w:val="52"/>
         </w:rPr>
       </w:pPr>
-      <w:bookmarkStart w:id="19" w:name="_Toc38112588"/>
+      <w:bookmarkStart w:id="19" w:name="_Toc38124297"/>
       <w:r>
         <w:rPr>
           <w:sz w:val="32"/>
@@ -11338,7 +11555,7 @@
           <w:szCs w:val="44"/>
         </w:rPr>
       </w:pPr>
-      <w:bookmarkStart w:id="20" w:name="_Toc38112589"/>
+      <w:bookmarkStart w:id="20" w:name="_Toc38124298"/>
       <w:r>
         <w:rPr>
           <w:rFonts w:cs="Times New Roman (Headings CS)"/>
@@ -11492,7 +11709,7 @@
           <w:szCs w:val="32"/>
         </w:rPr>
       </w:pPr>
-      <w:bookmarkStart w:id="21" w:name="_Toc38112590"/>
+      <w:bookmarkStart w:id="21" w:name="_Toc38124299"/>
       <w:r>
         <w:rPr>
           <w:sz w:val="32"/>
@@ -11689,10 +11906,10 @@
         </w:rPr>
         <w:lastRenderedPageBreak/>
         <w:drawing>
-          <wp:inline distT="0" distB="0" distL="0" distR="0" wp14:anchorId="040A16CD" wp14:editId="25370E2F">
+          <wp:inline distT="0" distB="0" distL="0" distR="0" wp14:anchorId="040A16CD" wp14:editId="485FFB60">
             <wp:extent cx="2771775" cy="4572000"/>
             <wp:effectExtent l="0" t="0" r="0" b="0"/>
-            <wp:docPr id="803300834" name="Picture 466997468"/>
+            <wp:docPr id="1875823407" name="Picture 466997468"/>
             <wp:cNvGraphicFramePr>
               <a:graphicFrameLocks xmlns:a="http://schemas.openxmlformats.org/drawingml/2006/main" noChangeAspect="1"/>
             </wp:cNvGraphicFramePr>
@@ -11771,6 +11988,11 @@
       </w:pPr>
     </w:p>
     <w:p>
+      <w:r>
+        <w:br w:type="page"/>
+      </w:r>
+    </w:p>
+    <w:p>
       <w:pPr>
         <w:pStyle w:val="Heading3"/>
         <w:rPr>
@@ -11780,12 +12002,13 @@
           <w:szCs w:val="32"/>
         </w:rPr>
       </w:pPr>
-      <w:bookmarkStart w:id="22" w:name="_Toc38112591"/>
+      <w:bookmarkStart w:id="22" w:name="_Toc38124300"/>
       <w:r>
         <w:rPr>
           <w:sz w:val="32"/>
           <w:szCs w:val="32"/>
         </w:rPr>
+        <w:lastRenderedPageBreak/>
         <w:t>User Log in to the Application</w:t>
       </w:r>
       <w:bookmarkEnd w:id="22"/>
@@ -11961,7 +12184,6 @@
           <w:rFonts w:ascii="Menlo" w:eastAsia="Menlo" w:hAnsi="Menlo" w:cs="Menlo"/>
           <w:color w:val="000000" w:themeColor="text1"/>
         </w:rPr>
-        <w:lastRenderedPageBreak/>
         <w:t>|       2 |     1 |        0 |           1 | password |</w:t>
       </w:r>
     </w:p>
@@ -12071,11 +12293,12 @@
         <w:rPr>
           <w:noProof/>
         </w:rPr>
+        <w:lastRenderedPageBreak/>
         <w:drawing>
-          <wp:inline distT="0" distB="0" distL="0" distR="0" wp14:anchorId="38B1209C" wp14:editId="258263EA">
+          <wp:inline distT="0" distB="0" distL="0" distR="0" wp14:anchorId="38B1209C" wp14:editId="0983C73A">
             <wp:extent cx="2781300" cy="4572000"/>
             <wp:effectExtent l="0" t="0" r="0" b="0"/>
-            <wp:docPr id="2035131082" name="Picture 512151496"/>
+            <wp:docPr id="682967311" name="Picture 512151496"/>
             <wp:cNvGraphicFramePr>
               <a:graphicFrameLocks xmlns:a="http://schemas.openxmlformats.org/drawingml/2006/main" noChangeAspect="1"/>
             </wp:cNvGraphicFramePr>
@@ -12155,15 +12378,7 @@
           <w:sz w:val="28"/>
           <w:szCs w:val="28"/>
         </w:rPr>
-        <w:t xml:space="preserve">“UserID” can also be captured in the DB record for the employee or </w:t>
-      </w:r>
-      <w:r>
-        <w:rPr>
-          <w:sz w:val="28"/>
-          <w:szCs w:val="28"/>
-        </w:rPr>
-        <w:lastRenderedPageBreak/>
-        <w:t xml:space="preserve">customer. Similarily when transactions are created by the user logged into the App, the corresponding </w:t>
+        <w:t xml:space="preserve">“UserID” can also be captured in the DB record for the employee or customer. Similarily when transactions are created by the user logged into the App, the corresponding </w:t>
       </w:r>
       <w:r>
         <w:rPr>
@@ -12253,6 +12468,7 @@
           <w:rFonts w:ascii="Menlo" w:eastAsia="Menlo" w:hAnsi="Menlo" w:cs="Menlo"/>
           <w:color w:val="000000" w:themeColor="text1"/>
         </w:rPr>
+        <w:lastRenderedPageBreak/>
         <w:t>SELECT Validity, CharBig FROM EmpInfo WHERE EmpID = 1 AND InfoType = 0 AND InfoSubType = 1 AND Validity &lt;&gt; 0</w:t>
       </w:r>
     </w:p>
@@ -12266,7 +12482,7 @@
           <w:szCs w:val="32"/>
         </w:rPr>
       </w:pPr>
-      <w:bookmarkStart w:id="23" w:name="_Toc38112592"/>
+      <w:bookmarkStart w:id="23" w:name="_Toc38124301"/>
       <w:r>
         <w:rPr>
           <w:sz w:val="32"/>
@@ -12337,12 +12553,11 @@
         <w:rPr>
           <w:noProof/>
         </w:rPr>
-        <w:lastRenderedPageBreak/>
         <w:drawing>
-          <wp:inline distT="0" distB="0" distL="0" distR="0" wp14:anchorId="5B2006C7" wp14:editId="7FB2CC25">
+          <wp:inline distT="0" distB="0" distL="0" distR="0" wp14:anchorId="5B2006C7" wp14:editId="15A718E3">
             <wp:extent cx="4486275" cy="4572000"/>
             <wp:effectExtent l="0" t="0" r="0" b="0"/>
-            <wp:docPr id="1292183091" name="Picture 61645133"/>
+            <wp:docPr id="365266363" name="Picture 61645133"/>
             <wp:cNvGraphicFramePr>
               <a:graphicFrameLocks xmlns:a="http://schemas.openxmlformats.org/drawingml/2006/main" noChangeAspect="1"/>
             </wp:cNvGraphicFramePr>
@@ -12531,13 +12746,10 @@
       </w:r>
     </w:p>
     <w:p>
-      <w:pPr>
-        <w:rPr>
-          <w:rFonts w:ascii="Calibri" w:eastAsia="Calibri" w:hAnsi="Calibri" w:cs="Calibri"/>
-          <w:sz w:val="28"/>
-          <w:szCs w:val="28"/>
-        </w:rPr>
-      </w:pPr>
+      <w:r>
+        <w:lastRenderedPageBreak/>
+        <w:br w:type="page"/>
+      </w:r>
     </w:p>
     <w:p>
       <w:pPr>
@@ -12548,12 +12760,13 @@
           <w:szCs w:val="32"/>
         </w:rPr>
       </w:pPr>
-      <w:bookmarkStart w:id="24" w:name="_Toc38112593"/>
+      <w:bookmarkStart w:id="24" w:name="_Toc38124302"/>
       <w:r>
         <w:rPr>
           <w:sz w:val="32"/>
           <w:szCs w:val="32"/>
         </w:rPr>
+        <w:lastRenderedPageBreak/>
         <w:t>Add Customer</w:t>
       </w:r>
       <w:bookmarkEnd w:id="24"/>
@@ -12603,12 +12816,11 @@
         <w:rPr>
           <w:noProof/>
         </w:rPr>
-        <w:lastRenderedPageBreak/>
         <w:drawing>
-          <wp:inline distT="0" distB="0" distL="0" distR="0" wp14:anchorId="36373CE8" wp14:editId="48238389">
+          <wp:inline distT="0" distB="0" distL="0" distR="0" wp14:anchorId="36373CE8" wp14:editId="56CF4915">
             <wp:extent cx="4572000" cy="3867150"/>
             <wp:effectExtent l="0" t="0" r="0" b="0"/>
-            <wp:docPr id="1276492805" name="Picture 1276492805"/>
+            <wp:docPr id="1380392316" name="Picture 1276492805"/>
             <wp:cNvGraphicFramePr>
               <a:graphicFrameLocks xmlns:a="http://schemas.openxmlformats.org/drawingml/2006/main" noChangeAspect="1"/>
             </wp:cNvGraphicFramePr>
@@ -12616,7 +12828,7 @@
               <a:graphicData uri="http://schemas.openxmlformats.org/drawingml/2006/picture">
                 <pic:pic xmlns:pic="http://schemas.openxmlformats.org/drawingml/2006/picture">
                   <pic:nvPicPr>
-                    <pic:cNvPr id="0" name=""/>
+                    <pic:cNvPr id="0" name="Picture 1276492805"/>
                     <pic:cNvPicPr/>
                   </pic:nvPicPr>
                   <pic:blipFill>
@@ -13071,6 +13283,7 @@
           <w:sz w:val="28"/>
           <w:szCs w:val="28"/>
         </w:rPr>
+        <w:lastRenderedPageBreak/>
         <w:t>We can return to the main menu and add some more info for this customer; say an address.</w:t>
       </w:r>
     </w:p>
@@ -13095,12 +13308,11 @@
         <w:rPr>
           <w:noProof/>
         </w:rPr>
-        <w:lastRenderedPageBreak/>
         <w:drawing>
-          <wp:inline distT="0" distB="0" distL="0" distR="0" wp14:anchorId="3CC92C58" wp14:editId="1006C8B1">
+          <wp:inline distT="0" distB="0" distL="0" distR="0" wp14:anchorId="3CC92C58" wp14:editId="4ADB71D6">
             <wp:extent cx="4457700" cy="4572000"/>
             <wp:effectExtent l="0" t="0" r="0" b="0"/>
-            <wp:docPr id="1640612567" name="Picture 1640612567"/>
+            <wp:docPr id="1635687971" name="Picture 1640612567"/>
             <wp:cNvGraphicFramePr>
               <a:graphicFrameLocks xmlns:a="http://schemas.openxmlformats.org/drawingml/2006/main" noChangeAspect="1"/>
             </wp:cNvGraphicFramePr>
@@ -13108,7 +13320,7 @@
               <a:graphicData uri="http://schemas.openxmlformats.org/drawingml/2006/picture">
                 <pic:pic xmlns:pic="http://schemas.openxmlformats.org/drawingml/2006/picture">
                   <pic:nvPicPr>
-                    <pic:cNvPr id="0" name=""/>
+                    <pic:cNvPr id="0" name="Picture 1640612567"/>
                     <pic:cNvPicPr/>
                   </pic:nvPicPr>
                   <pic:blipFill>
@@ -13307,6 +13519,7 @@
           <w:sz w:val="22"/>
           <w:szCs w:val="22"/>
         </w:rPr>
+        <w:lastRenderedPageBreak/>
         <w:t>SELECT CustID, UserID, Fname, Lname, Minit, phone, email FROM Customer where CustID = 3</w:t>
       </w:r>
     </w:p>
@@ -13761,10 +13974,10 @@
         </w:rPr>
         <w:lastRenderedPageBreak/>
         <w:drawing>
-          <wp:inline distT="0" distB="0" distL="0" distR="0" wp14:anchorId="21B47896" wp14:editId="4F7218FD">
+          <wp:inline distT="0" distB="0" distL="0" distR="0" wp14:anchorId="21B47896" wp14:editId="2EF8C6BD">
             <wp:extent cx="4410075" cy="4572000"/>
             <wp:effectExtent l="0" t="0" r="0" b="0"/>
-            <wp:docPr id="1897549572" name="Picture 1897549572"/>
+            <wp:docPr id="1487658648" name="Picture 1897549572"/>
             <wp:cNvGraphicFramePr>
               <a:graphicFrameLocks xmlns:a="http://schemas.openxmlformats.org/drawingml/2006/main" noChangeAspect="1"/>
             </wp:cNvGraphicFramePr>
@@ -13772,7 +13985,7 @@
               <a:graphicData uri="http://schemas.openxmlformats.org/drawingml/2006/picture">
                 <pic:pic xmlns:pic="http://schemas.openxmlformats.org/drawingml/2006/picture">
                   <pic:nvPicPr>
-                    <pic:cNvPr id="0" name=""/>
+                    <pic:cNvPr id="0" name="Picture 1897549572"/>
                     <pic:cNvPicPr/>
                   </pic:nvPicPr>
                   <pic:blipFill>
@@ -13813,13 +14026,9 @@
       </w:pPr>
     </w:p>
     <w:p>
-      <w:pPr>
-        <w:rPr>
-          <w:rFonts w:ascii="Calibri" w:eastAsia="Calibri" w:hAnsi="Calibri" w:cs="Calibri"/>
-          <w:sz w:val="28"/>
-          <w:szCs w:val="28"/>
-        </w:rPr>
-      </w:pPr>
+      <w:r>
+        <w:br w:type="page"/>
+      </w:r>
     </w:p>
     <w:p>
       <w:pPr>
@@ -13830,12 +14039,13 @@
           <w:szCs w:val="32"/>
         </w:rPr>
       </w:pPr>
-      <w:bookmarkStart w:id="25" w:name="_Toc38112594"/>
+      <w:bookmarkStart w:id="25" w:name="_Toc38124303"/>
       <w:r>
         <w:rPr>
           <w:sz w:val="32"/>
           <w:szCs w:val="32"/>
         </w:rPr>
+        <w:lastRenderedPageBreak/>
         <w:t>New Transaction</w:t>
       </w:r>
       <w:bookmarkEnd w:id="25"/>
@@ -13871,12 +14081,11 @@
         <w:rPr>
           <w:noProof/>
         </w:rPr>
-        <w:lastRenderedPageBreak/>
         <w:drawing>
-          <wp:inline distT="0" distB="0" distL="0" distR="0" wp14:anchorId="79D2D58C" wp14:editId="4AE6DE9A">
+          <wp:inline distT="0" distB="0" distL="0" distR="0" wp14:anchorId="79D2D58C" wp14:editId="0F407063">
             <wp:extent cx="4381500" cy="4572000"/>
             <wp:effectExtent l="0" t="0" r="0" b="0"/>
-            <wp:docPr id="944100030" name="Picture 944100030"/>
+            <wp:docPr id="1171098112" name="Picture 944100030"/>
             <wp:cNvGraphicFramePr>
               <a:graphicFrameLocks xmlns:a="http://schemas.openxmlformats.org/drawingml/2006/main" noChangeAspect="1"/>
             </wp:cNvGraphicFramePr>
@@ -13884,7 +14093,7 @@
               <a:graphicData uri="http://schemas.openxmlformats.org/drawingml/2006/picture">
                 <pic:pic xmlns:pic="http://schemas.openxmlformats.org/drawingml/2006/picture">
                   <pic:nvPicPr>
-                    <pic:cNvPr id="0" name=""/>
+                    <pic:cNvPr id="0" name="Picture 944100030"/>
                     <pic:cNvPicPr/>
                   </pic:nvPicPr>
                   <pic:blipFill>
@@ -13965,10 +14174,10 @@
         </w:rPr>
         <w:lastRenderedPageBreak/>
         <w:drawing>
-          <wp:inline distT="0" distB="0" distL="0" distR="0" wp14:anchorId="4F6571DA" wp14:editId="4840AD3F">
+          <wp:inline distT="0" distB="0" distL="0" distR="0" wp14:anchorId="4F6571DA" wp14:editId="2235373C">
             <wp:extent cx="4524375" cy="4572000"/>
             <wp:effectExtent l="0" t="0" r="0" b="0"/>
-            <wp:docPr id="1016152729" name="Picture 1016152729"/>
+            <wp:docPr id="2094989535" name="Picture 1016152729"/>
             <wp:cNvGraphicFramePr>
               <a:graphicFrameLocks xmlns:a="http://schemas.openxmlformats.org/drawingml/2006/main" noChangeAspect="1"/>
             </wp:cNvGraphicFramePr>
@@ -13976,7 +14185,7 @@
               <a:graphicData uri="http://schemas.openxmlformats.org/drawingml/2006/picture">
                 <pic:pic xmlns:pic="http://schemas.openxmlformats.org/drawingml/2006/picture">
                   <pic:nvPicPr>
-                    <pic:cNvPr id="0" name=""/>
+                    <pic:cNvPr id="0" name="Picture 1016152729"/>
                     <pic:cNvPicPr/>
                   </pic:nvPicPr>
                   <pic:blipFill>
@@ -15303,6 +15512,1211 @@
     </w:p>
     <w:p>
       <w:r>
+        <w:br w:type="page"/>
+      </w:r>
+    </w:p>
+    <w:p>
+      <w:pPr>
+        <w:pStyle w:val="Heading2"/>
+        <w:rPr>
+          <w:rFonts w:cs="Times New Roman (Headings CS)"/>
+          <w:sz w:val="44"/>
+          <w:szCs w:val="44"/>
+        </w:rPr>
+      </w:pPr>
+      <w:bookmarkStart w:id="26" w:name="_Toc38124304"/>
+      <w:r>
+        <w:rPr>
+          <w:rFonts w:cs="Times New Roman (Headings CS)"/>
+          <w:sz w:val="44"/>
+          <w:szCs w:val="44"/>
+        </w:rPr>
+        <w:lastRenderedPageBreak/>
+        <w:t>Other SQL Queries</w:t>
+      </w:r>
+      <w:bookmarkEnd w:id="26"/>
+    </w:p>
+    <w:p/>
+    <w:p>
+      <w:pPr>
+        <w:rPr>
+          <w:rFonts w:cs="Times New Roman (Body CS)"/>
+          <w:sz w:val="28"/>
+          <w:szCs w:val="28"/>
+        </w:rPr>
+      </w:pPr>
+      <w:r>
+        <w:rPr>
+          <w:rFonts w:cs="Times New Roman (Body CS)"/>
+          <w:sz w:val="28"/>
+          <w:szCs w:val="28"/>
+        </w:rPr>
+        <w:t>Although the Demo App doesn’t exercise nearly all of the possible useful SQL queries on the dat</w:t>
+      </w:r>
+      <w:r>
+        <w:rPr>
+          <w:rFonts w:cs="Times New Roman (Body CS)"/>
+          <w:sz w:val="28"/>
+          <w:szCs w:val="28"/>
+        </w:rPr>
+        <w:t>abase, it is certainly possible to manually do them. Who knows, maybe these queries will someday be incorporated into the App. Following are a few interestin</w:t>
+      </w:r>
+      <w:r>
+        <w:rPr>
+          <w:rFonts w:cs="Times New Roman (Body CS)"/>
+          <w:sz w:val="28"/>
+          <w:szCs w:val="28"/>
+        </w:rPr>
+        <w:t>g queries.</w:t>
+      </w:r>
+    </w:p>
+    <w:p>
+      <w:pPr>
+        <w:rPr>
+          <w:rFonts w:cs="Times New Roman (Body CS)"/>
+          <w:sz w:val="28"/>
+          <w:szCs w:val="28"/>
+        </w:rPr>
+      </w:pPr>
+    </w:p>
+    <w:p>
+      <w:pPr>
+        <w:pStyle w:val="Heading3"/>
+        <w:rPr>
+          <w:sz w:val="32"/>
+          <w:szCs w:val="32"/>
+        </w:rPr>
+      </w:pPr>
+      <w:bookmarkStart w:id="27" w:name="_Toc38124305"/>
+      <w:r>
+        <w:rPr>
+          <w:sz w:val="32"/>
+          <w:szCs w:val="32"/>
+        </w:rPr>
+        <w:t>Equi-join SQL Query</w:t>
+      </w:r>
+      <w:bookmarkEnd w:id="27"/>
+    </w:p>
+    <w:p/>
+    <w:p>
+      <w:r>
+        <w:rPr>
+          <w:rFonts w:cs="Times New Roman (Body CS)"/>
+          <w:sz w:val="28"/>
+          <w:szCs w:val="28"/>
+        </w:rPr>
+        <w:t xml:space="preserve">We have described some transaction App processing and shown some of the queries used for that. But perhaps it is useful to </w:t>
+      </w:r>
+      <w:r>
+        <w:rPr>
+          <w:rFonts w:cs="Times New Roman (Body CS)"/>
+          <w:sz w:val="28"/>
+          <w:szCs w:val="28"/>
+        </w:rPr>
+        <w:t xml:space="preserve">use </w:t>
+      </w:r>
+      <w:r>
+        <w:rPr>
+          <w:rFonts w:cs="Times New Roman (Body CS)"/>
+          <w:sz w:val="28"/>
+          <w:szCs w:val="28"/>
+        </w:rPr>
+        <w:t>a SQL query that joins the contents of 2 or more tables. For example suppose the user wants all of certain information about a given transaction. A possible query for tha</w:t>
+      </w:r>
+      <w:r>
+        <w:rPr>
+          <w:rFonts w:cs="Times New Roman (Body CS)"/>
+          <w:sz w:val="28"/>
+          <w:szCs w:val="28"/>
+        </w:rPr>
+        <w:t>t is:</w:t>
+      </w:r>
+    </w:p>
+    <w:p>
+      <w:pPr>
+        <w:rPr>
+          <w:rFonts w:cs="Times New Roman (Body CS)"/>
+          <w:sz w:val="28"/>
+          <w:szCs w:val="28"/>
+        </w:rPr>
+      </w:pPr>
+    </w:p>
+    <w:p>
+      <w:pPr>
+        <w:rPr>
+          <w:rFonts w:ascii="Menlo" w:eastAsia="Menlo" w:hAnsi="Menlo" w:cs="Menlo"/>
+          <w:color w:val="000000" w:themeColor="text1"/>
+          <w:sz w:val="16"/>
+          <w:szCs w:val="16"/>
+        </w:rPr>
+      </w:pPr>
+      <w:r>
+        <w:rPr>
+          <w:rFonts w:ascii="Menlo" w:eastAsia="Menlo" w:hAnsi="Menlo" w:cs="Menlo"/>
+          <w:color w:val="000000" w:themeColor="text1"/>
+          <w:sz w:val="18"/>
+          <w:szCs w:val="18"/>
+        </w:rPr>
+        <w:t xml:space="preserve">mysql&gt; select Transaction.CustID,Transaction.amount,TransactionDetails.InfoType,TransactionDetails.InfoSubType,TransactionDetails.Nbr2Parm,TransactionDetails.CharBig from Transaction,TransactionDetails where Transaction.CustID = 3 and Transaction.TransID = TransactionDetails.TransID; </w:t>
+      </w:r>
+    </w:p>
+    <w:p>
+      <w:pPr>
+        <w:rPr>
+          <w:rFonts w:ascii="Menlo" w:eastAsia="Menlo" w:hAnsi="Menlo" w:cs="Menlo"/>
+          <w:color w:val="000000" w:themeColor="text1"/>
+          <w:sz w:val="16"/>
+          <w:szCs w:val="16"/>
+        </w:rPr>
+      </w:pPr>
+      <w:r>
+        <w:rPr>
+          <w:rFonts w:ascii="Menlo" w:eastAsia="Menlo" w:hAnsi="Menlo" w:cs="Menlo"/>
+          <w:color w:val="000000" w:themeColor="text1"/>
+          <w:sz w:val="18"/>
+          <w:szCs w:val="18"/>
+        </w:rPr>
+        <w:t>+--------+--------+----------+-------------+----------+---------------------------+</w:t>
+      </w:r>
+    </w:p>
+    <w:p>
+      <w:pPr>
+        <w:rPr>
+          <w:rFonts w:ascii="Menlo" w:eastAsia="Menlo" w:hAnsi="Menlo" w:cs="Menlo"/>
+          <w:color w:val="000000" w:themeColor="text1"/>
+          <w:sz w:val="16"/>
+          <w:szCs w:val="16"/>
+        </w:rPr>
+      </w:pPr>
+      <w:r>
+        <w:rPr>
+          <w:rFonts w:ascii="Menlo" w:eastAsia="Menlo" w:hAnsi="Menlo" w:cs="Menlo"/>
+          <w:color w:val="000000" w:themeColor="text1"/>
+          <w:sz w:val="18"/>
+          <w:szCs w:val="18"/>
+        </w:rPr>
+        <w:t>| CustID | amount | InfoType | InfoSubType | Nbr2Parm | CharBig                   |</w:t>
+      </w:r>
+    </w:p>
+    <w:p>
+      <w:pPr>
+        <w:rPr>
+          <w:rFonts w:ascii="Menlo" w:eastAsia="Menlo" w:hAnsi="Menlo" w:cs="Menlo"/>
+          <w:color w:val="000000" w:themeColor="text1"/>
+          <w:sz w:val="16"/>
+          <w:szCs w:val="16"/>
+        </w:rPr>
+      </w:pPr>
+      <w:r>
+        <w:rPr>
+          <w:rFonts w:ascii="Menlo" w:eastAsia="Menlo" w:hAnsi="Menlo" w:cs="Menlo"/>
+          <w:color w:val="000000" w:themeColor="text1"/>
+          <w:sz w:val="18"/>
+          <w:szCs w:val="18"/>
+        </w:rPr>
+        <w:t>+--------+--------+----------+-------------+----------+---------------------------+</w:t>
+      </w:r>
+    </w:p>
+    <w:p>
+      <w:pPr>
+        <w:rPr>
+          <w:rFonts w:ascii="Menlo" w:eastAsia="Menlo" w:hAnsi="Menlo" w:cs="Menlo"/>
+          <w:color w:val="000000" w:themeColor="text1"/>
+          <w:sz w:val="16"/>
+          <w:szCs w:val="16"/>
+        </w:rPr>
+      </w:pPr>
+      <w:r>
+        <w:rPr>
+          <w:rFonts w:ascii="Menlo" w:eastAsia="Menlo" w:hAnsi="Menlo" w:cs="Menlo"/>
+          <w:color w:val="000000" w:themeColor="text1"/>
+          <w:sz w:val="18"/>
+          <w:szCs w:val="18"/>
+        </w:rPr>
+        <w:t>|      3 | 113.99 |        6 |           1 |    40.00 | Haircut                   |</w:t>
+      </w:r>
+    </w:p>
+    <w:p>
+      <w:pPr>
+        <w:rPr>
+          <w:rFonts w:ascii="Menlo" w:eastAsia="Menlo" w:hAnsi="Menlo" w:cs="Menlo"/>
+          <w:color w:val="000000" w:themeColor="text1"/>
+          <w:sz w:val="16"/>
+          <w:szCs w:val="16"/>
+        </w:rPr>
+      </w:pPr>
+      <w:r>
+        <w:rPr>
+          <w:rFonts w:ascii="Menlo" w:eastAsia="Menlo" w:hAnsi="Menlo" w:cs="Menlo"/>
+          <w:color w:val="000000" w:themeColor="text1"/>
+          <w:sz w:val="18"/>
+          <w:szCs w:val="18"/>
+        </w:rPr>
+        <w:t>|      3 | 113.99 |        6 |           1 |    30.00 | Manicure                  |</w:t>
+      </w:r>
+    </w:p>
+    <w:p>
+      <w:pPr>
+        <w:rPr>
+          <w:rFonts w:ascii="Menlo" w:eastAsia="Menlo" w:hAnsi="Menlo" w:cs="Menlo"/>
+          <w:color w:val="000000" w:themeColor="text1"/>
+          <w:sz w:val="16"/>
+          <w:szCs w:val="16"/>
+        </w:rPr>
+      </w:pPr>
+      <w:r>
+        <w:rPr>
+          <w:rFonts w:ascii="Menlo" w:eastAsia="Menlo" w:hAnsi="Menlo" w:cs="Menlo"/>
+          <w:color w:val="000000" w:themeColor="text1"/>
+          <w:sz w:val="18"/>
+          <w:szCs w:val="18"/>
+        </w:rPr>
+        <w:t>|      3 | 113.99 |        6 |           2 |    25.00 | Shampoo by Rosie          |</w:t>
+      </w:r>
+    </w:p>
+    <w:p>
+      <w:pPr>
+        <w:rPr>
+          <w:rFonts w:ascii="Menlo" w:eastAsia="Menlo" w:hAnsi="Menlo" w:cs="Menlo"/>
+          <w:color w:val="000000" w:themeColor="text1"/>
+          <w:sz w:val="16"/>
+          <w:szCs w:val="16"/>
+        </w:rPr>
+      </w:pPr>
+      <w:r>
+        <w:rPr>
+          <w:rFonts w:ascii="Menlo" w:eastAsia="Menlo" w:hAnsi="Menlo" w:cs="Menlo"/>
+          <w:color w:val="000000" w:themeColor="text1"/>
+          <w:sz w:val="18"/>
+          <w:szCs w:val="18"/>
+        </w:rPr>
+        <w:t>|      3 | 113.99 |        6 |           2 |    18.99 | Super conditioner by Jane |</w:t>
+      </w:r>
+    </w:p>
+    <w:p>
+      <w:pPr>
+        <w:rPr>
+          <w:rFonts w:ascii="Menlo" w:eastAsia="Menlo" w:hAnsi="Menlo" w:cs="Menlo"/>
+          <w:color w:val="000000" w:themeColor="text1"/>
+          <w:sz w:val="16"/>
+          <w:szCs w:val="16"/>
+        </w:rPr>
+      </w:pPr>
+      <w:r>
+        <w:rPr>
+          <w:rFonts w:ascii="Menlo" w:eastAsia="Menlo" w:hAnsi="Menlo" w:cs="Menlo"/>
+          <w:color w:val="000000" w:themeColor="text1"/>
+          <w:sz w:val="18"/>
+          <w:szCs w:val="18"/>
+        </w:rPr>
+        <w:t>+--------+--------+----------+-------------+----------+---------------------------+</w:t>
+      </w:r>
+    </w:p>
+    <w:p>
+      <w:pPr>
+        <w:rPr>
+          <w:rFonts w:ascii="Menlo" w:eastAsia="Menlo" w:hAnsi="Menlo" w:cs="Menlo"/>
+          <w:color w:val="000000" w:themeColor="text1"/>
+          <w:sz w:val="16"/>
+          <w:szCs w:val="16"/>
+        </w:rPr>
+      </w:pPr>
+      <w:r>
+        <w:rPr>
+          <w:rFonts w:ascii="Menlo" w:eastAsia="Menlo" w:hAnsi="Menlo" w:cs="Menlo"/>
+          <w:color w:val="000000" w:themeColor="text1"/>
+          <w:sz w:val="18"/>
+          <w:szCs w:val="18"/>
+        </w:rPr>
+        <w:t>4 rows in set (0.00 sec)</w:t>
+      </w:r>
+    </w:p>
+    <w:p>
+      <w:pPr>
+        <w:rPr>
+          <w:rFonts w:cs="Times New Roman (Body CS)"/>
+          <w:sz w:val="14"/>
+          <w:szCs w:val="14"/>
+        </w:rPr>
+      </w:pPr>
+    </w:p>
+    <w:p>
+      <w:pPr>
+        <w:rPr>
+          <w:rFonts w:cs="Times New Roman (Body CS)"/>
+          <w:sz w:val="28"/>
+          <w:szCs w:val="28"/>
+        </w:rPr>
+      </w:pPr>
+      <w:r>
+        <w:rPr>
+          <w:rFonts w:cs="Times New Roman (Body CS)"/>
+          <w:sz w:val="28"/>
+          <w:szCs w:val="28"/>
+        </w:rPr>
+        <w:t>Here we see a transaction for Customer ID = 3 which had a total cost of $13</w:t>
+      </w:r>
+      <w:r>
+        <w:rPr>
+          <w:rFonts w:cs="Times New Roman (Body CS)"/>
+          <w:sz w:val="28"/>
+          <w:szCs w:val="28"/>
+        </w:rPr>
+        <w:t xml:space="preserve">3.99. There were 4 items for that bill; 2 services, haircut and manicure and 2 products, shampoo and conditioner. </w:t>
+      </w:r>
+    </w:p>
+    <w:p>
+      <w:pPr>
+        <w:rPr>
+          <w:rFonts w:cs="Times New Roman (Body CS)"/>
+          <w:sz w:val="28"/>
+          <w:szCs w:val="28"/>
+        </w:rPr>
+      </w:pPr>
+    </w:p>
+    <w:p>
+      <w:pPr>
+        <w:rPr>
+          <w:rFonts w:cs="Times New Roman (Body CS)"/>
+          <w:sz w:val="28"/>
+          <w:szCs w:val="28"/>
+        </w:rPr>
+      </w:pPr>
+      <w:r>
+        <w:rPr>
+          <w:rFonts w:cs="Times New Roman (Body CS)"/>
+          <w:sz w:val="28"/>
+          <w:szCs w:val="28"/>
+        </w:rPr>
+        <w:t>This is all well and good. But maybe we don’t care about the Customer ID. We just want to see the customer’s first and last name and the key data for transaction = TransID</w:t>
+      </w:r>
+      <w:r>
+        <w:rPr>
+          <w:rFonts w:cs="Times New Roman (Body CS)"/>
+          <w:sz w:val="28"/>
+          <w:szCs w:val="28"/>
+        </w:rPr>
+        <w:t xml:space="preserve"> = 3. No problem:</w:t>
+      </w:r>
+    </w:p>
+    <w:p>
+      <w:pPr>
+        <w:rPr>
+          <w:rFonts w:cs="Times New Roman (Body CS)"/>
+          <w:sz w:val="28"/>
+          <w:szCs w:val="28"/>
+        </w:rPr>
+      </w:pPr>
+    </w:p>
+    <w:p>
+      <w:pPr>
+        <w:rPr>
+          <w:rFonts w:ascii="Menlo" w:eastAsia="Menlo" w:hAnsi="Menlo" w:cs="Menlo"/>
+          <w:color w:val="000000" w:themeColor="text1"/>
+          <w:sz w:val="12"/>
+          <w:szCs w:val="12"/>
+        </w:rPr>
+      </w:pPr>
+      <w:r>
+        <w:rPr>
+          <w:rFonts w:ascii="Menlo" w:eastAsia="Menlo" w:hAnsi="Menlo" w:cs="Menlo"/>
+          <w:color w:val="000000" w:themeColor="text1"/>
+          <w:sz w:val="14"/>
+          <w:szCs w:val="14"/>
+        </w:rPr>
+        <w:t>mysql&gt; SELECT Customer.Fname,Customer.Lname,Transaction.TransID,Transaction.amount,TransactionDetails.InfoType,TransactionDetails.InfoSubType,TransactionDetails.Nbr2Parm,TransactionDetails.CharBig from Customer,Transaction,TransactionDetails where Customer.CustID = Transaction.CustID and Transaction.CustID = 3 and Transaction.TransID = TransactionDetails.TransID;</w:t>
+      </w:r>
+    </w:p>
+    <w:p>
+      <w:pPr>
+        <w:rPr>
+          <w:rFonts w:ascii="Menlo" w:eastAsia="Menlo" w:hAnsi="Menlo" w:cs="Menlo"/>
+          <w:color w:val="000000" w:themeColor="text1"/>
+          <w:sz w:val="12"/>
+          <w:szCs w:val="12"/>
+        </w:rPr>
+      </w:pPr>
+      <w:r>
+        <w:rPr>
+          <w:rFonts w:ascii="Menlo" w:eastAsia="Menlo" w:hAnsi="Menlo" w:cs="Menlo"/>
+          <w:color w:val="000000" w:themeColor="text1"/>
+          <w:sz w:val="14"/>
+          <w:szCs w:val="14"/>
+        </w:rPr>
+        <w:t>+-------+-------+---------+--------+----------+-------------+----------+---------------------------+</w:t>
+      </w:r>
+    </w:p>
+    <w:p>
+      <w:pPr>
+        <w:rPr>
+          <w:rFonts w:ascii="Menlo" w:eastAsia="Menlo" w:hAnsi="Menlo" w:cs="Menlo"/>
+          <w:color w:val="000000" w:themeColor="text1"/>
+          <w:sz w:val="12"/>
+          <w:szCs w:val="12"/>
+        </w:rPr>
+      </w:pPr>
+      <w:r>
+        <w:rPr>
+          <w:rFonts w:ascii="Menlo" w:eastAsia="Menlo" w:hAnsi="Menlo" w:cs="Menlo"/>
+          <w:color w:val="000000" w:themeColor="text1"/>
+          <w:sz w:val="14"/>
+          <w:szCs w:val="14"/>
+        </w:rPr>
+        <w:t>| Fname | Lname | TransID | amount | InfoType | InfoSubType | Nbr2Parm | CharBig                   |</w:t>
+      </w:r>
+    </w:p>
+    <w:p>
+      <w:pPr>
+        <w:rPr>
+          <w:rFonts w:ascii="Menlo" w:eastAsia="Menlo" w:hAnsi="Menlo" w:cs="Menlo"/>
+          <w:color w:val="000000" w:themeColor="text1"/>
+          <w:sz w:val="12"/>
+          <w:szCs w:val="12"/>
+        </w:rPr>
+      </w:pPr>
+      <w:r>
+        <w:rPr>
+          <w:rFonts w:ascii="Menlo" w:eastAsia="Menlo" w:hAnsi="Menlo" w:cs="Menlo"/>
+          <w:color w:val="000000" w:themeColor="text1"/>
+          <w:sz w:val="14"/>
+          <w:szCs w:val="14"/>
+        </w:rPr>
+        <w:t>+-------+-------+---------+--------+----------+-------------+----------+---------------------------+</w:t>
+      </w:r>
+    </w:p>
+    <w:p>
+      <w:pPr>
+        <w:rPr>
+          <w:rFonts w:ascii="Menlo" w:eastAsia="Menlo" w:hAnsi="Menlo" w:cs="Menlo"/>
+          <w:color w:val="000000" w:themeColor="text1"/>
+          <w:sz w:val="12"/>
+          <w:szCs w:val="12"/>
+        </w:rPr>
+      </w:pPr>
+      <w:r>
+        <w:rPr>
+          <w:rFonts w:ascii="Menlo" w:eastAsia="Menlo" w:hAnsi="Menlo" w:cs="Menlo"/>
+          <w:color w:val="000000" w:themeColor="text1"/>
+          <w:sz w:val="14"/>
+          <w:szCs w:val="14"/>
+        </w:rPr>
+        <w:t>| Tammy | Jones |       3 | 113.99 |        6 |           1 |    40.00 | Haircut                   |</w:t>
+      </w:r>
+    </w:p>
+    <w:p>
+      <w:pPr>
+        <w:rPr>
+          <w:rFonts w:ascii="Menlo" w:eastAsia="Menlo" w:hAnsi="Menlo" w:cs="Menlo"/>
+          <w:color w:val="000000" w:themeColor="text1"/>
+          <w:sz w:val="12"/>
+          <w:szCs w:val="12"/>
+        </w:rPr>
+      </w:pPr>
+      <w:r>
+        <w:rPr>
+          <w:rFonts w:ascii="Menlo" w:eastAsia="Menlo" w:hAnsi="Menlo" w:cs="Menlo"/>
+          <w:color w:val="000000" w:themeColor="text1"/>
+          <w:sz w:val="14"/>
+          <w:szCs w:val="14"/>
+        </w:rPr>
+        <w:t>| Tammy | Jones |       3 | 113.99 |        6 |           1 |    30.00 | Manicure                  |</w:t>
+      </w:r>
+    </w:p>
+    <w:p>
+      <w:pPr>
+        <w:rPr>
+          <w:rFonts w:ascii="Menlo" w:eastAsia="Menlo" w:hAnsi="Menlo" w:cs="Menlo"/>
+          <w:color w:val="000000" w:themeColor="text1"/>
+          <w:sz w:val="12"/>
+          <w:szCs w:val="12"/>
+        </w:rPr>
+      </w:pPr>
+      <w:r>
+        <w:rPr>
+          <w:rFonts w:ascii="Menlo" w:eastAsia="Menlo" w:hAnsi="Menlo" w:cs="Menlo"/>
+          <w:color w:val="000000" w:themeColor="text1"/>
+          <w:sz w:val="14"/>
+          <w:szCs w:val="14"/>
+        </w:rPr>
+        <w:t>| Tammy | Jones |       3 | 113.99 |        6 |           2 |    25.00 | Shampoo by Rosie          |</w:t>
+      </w:r>
+    </w:p>
+    <w:p>
+      <w:pPr>
+        <w:rPr>
+          <w:rFonts w:ascii="Menlo" w:eastAsia="Menlo" w:hAnsi="Menlo" w:cs="Menlo"/>
+          <w:color w:val="000000" w:themeColor="text1"/>
+          <w:sz w:val="12"/>
+          <w:szCs w:val="12"/>
+        </w:rPr>
+      </w:pPr>
+      <w:r>
+        <w:rPr>
+          <w:rFonts w:ascii="Menlo" w:eastAsia="Menlo" w:hAnsi="Menlo" w:cs="Menlo"/>
+          <w:color w:val="000000" w:themeColor="text1"/>
+          <w:sz w:val="14"/>
+          <w:szCs w:val="14"/>
+        </w:rPr>
+        <w:t>| Tammy | Jones |       3 | 113.99 |        6 |           2 |    18.99 | Super conditioner by Jane |</w:t>
+      </w:r>
+    </w:p>
+    <w:p>
+      <w:pPr>
+        <w:rPr>
+          <w:rFonts w:ascii="Menlo" w:eastAsia="Menlo" w:hAnsi="Menlo" w:cs="Menlo"/>
+          <w:color w:val="000000" w:themeColor="text1"/>
+          <w:sz w:val="12"/>
+          <w:szCs w:val="12"/>
+        </w:rPr>
+      </w:pPr>
+      <w:r>
+        <w:rPr>
+          <w:rFonts w:ascii="Menlo" w:eastAsia="Menlo" w:hAnsi="Menlo" w:cs="Menlo"/>
+          <w:color w:val="000000" w:themeColor="text1"/>
+          <w:sz w:val="14"/>
+          <w:szCs w:val="14"/>
+        </w:rPr>
+        <w:t>+-------+-------+---------+--------+----------+-------------+----------+---------------------------+</w:t>
+      </w:r>
+    </w:p>
+    <w:p>
+      <w:pPr>
+        <w:rPr>
+          <w:rFonts w:ascii="Menlo" w:eastAsia="Menlo" w:hAnsi="Menlo" w:cs="Menlo"/>
+          <w:color w:val="000000" w:themeColor="text1"/>
+          <w:sz w:val="12"/>
+          <w:szCs w:val="12"/>
+        </w:rPr>
+      </w:pPr>
+      <w:r>
+        <w:rPr>
+          <w:rFonts w:ascii="Menlo" w:eastAsia="Menlo" w:hAnsi="Menlo" w:cs="Menlo"/>
+          <w:color w:val="000000" w:themeColor="text1"/>
+          <w:sz w:val="14"/>
+          <w:szCs w:val="14"/>
+        </w:rPr>
+        <w:t>4 rows in set (0.01 sec)</w:t>
+      </w:r>
+    </w:p>
+    <w:p>
+      <w:pPr>
+        <w:rPr>
+          <w:rFonts w:cs="Times New Roman (Body CS)"/>
+          <w:sz w:val="28"/>
+          <w:szCs w:val="28"/>
+        </w:rPr>
+      </w:pPr>
+    </w:p>
+    <w:p>
+      <w:r>
+        <w:rPr>
+          <w:rFonts w:cs="Times New Roman (Body CS)"/>
+          <w:sz w:val="28"/>
+          <w:szCs w:val="28"/>
+        </w:rPr>
+        <w:t>We see Tammy Jones spent $113.99 for 2 services and 2 products. We could expand on that to see the date or other information</w:t>
+      </w:r>
+      <w:r>
+        <w:rPr>
+          <w:rFonts w:cs="Times New Roman (Body CS)"/>
+          <w:sz w:val="28"/>
+          <w:szCs w:val="28"/>
+        </w:rPr>
+        <w:t xml:space="preserve"> if we wanted</w:t>
+      </w:r>
+      <w:r>
+        <w:rPr>
+          <w:rFonts w:cs="Times New Roman (Body CS)"/>
+          <w:sz w:val="28"/>
+          <w:szCs w:val="28"/>
+        </w:rPr>
+        <w:t xml:space="preserve">. </w:t>
+      </w:r>
+    </w:p>
+    <w:p>
+      <w:pPr>
+        <w:rPr>
+          <w:rFonts w:ascii="Calibri" w:eastAsia="Calibri" w:hAnsi="Calibri" w:cs="Calibri"/>
+          <w:sz w:val="28"/>
+          <w:szCs w:val="28"/>
+        </w:rPr>
+      </w:pPr>
+    </w:p>
+    <w:p>
+      <w:pPr>
+        <w:pStyle w:val="Heading3"/>
+        <w:rPr>
+          <w:rFonts w:ascii="Calibri Light" w:eastAsia="Calibri Light" w:hAnsi="Calibri Light" w:cs="Calibri Light"/>
+          <w:color w:val="1F3763"/>
+          <w:sz w:val="32"/>
+          <w:szCs w:val="32"/>
+        </w:rPr>
+      </w:pPr>
+      <w:bookmarkStart w:id="28" w:name="_Toc38124306"/>
+      <w:r>
+        <w:rPr>
+          <w:sz w:val="32"/>
+          <w:szCs w:val="32"/>
+        </w:rPr>
+        <w:t>Create a View for SQL Query</w:t>
+      </w:r>
+      <w:bookmarkEnd w:id="28"/>
+    </w:p>
+    <w:p>
+      <w:pPr>
+        <w:rPr>
+          <w:rFonts w:ascii="Calibri" w:eastAsia="Calibri" w:hAnsi="Calibri" w:cs="Calibri"/>
+        </w:rPr>
+      </w:pPr>
+    </w:p>
+    <w:p>
+      <w:r>
+        <w:rPr>
+          <w:rFonts w:ascii="Calibri" w:eastAsia="Calibri" w:hAnsi="Calibri" w:cs="Calibri"/>
+          <w:sz w:val="28"/>
+          <w:szCs w:val="28"/>
+        </w:rPr>
+        <w:t>It is possible to create a View, which is somewhat akin to another table for the database. As an example, suppose some customers did not pay their bil</w:t>
+      </w:r>
+      <w:r>
+        <w:rPr>
+          <w:rFonts w:ascii="Calibri" w:eastAsia="Calibri" w:hAnsi="Calibri" w:cs="Calibri"/>
+          <w:sz w:val="28"/>
+          <w:szCs w:val="28"/>
+        </w:rPr>
+        <w:t>l for services rendered and/or products sold. Using the same privelages as used for creating the tab</w:t>
+      </w:r>
+      <w:r>
+        <w:rPr>
+          <w:rFonts w:ascii="Calibri" w:eastAsia="Calibri" w:hAnsi="Calibri" w:cs="Calibri"/>
+          <w:sz w:val="28"/>
+          <w:szCs w:val="28"/>
+        </w:rPr>
+        <w:t>le, e.g. root, one can create a view. For example, a view to see which customers have a balance due. The example below was for a host with the database created was “salondb”.</w:t>
+      </w:r>
+    </w:p>
+    <w:p>
+      <w:pPr>
+        <w:rPr>
+          <w:rFonts w:ascii="Calibri" w:eastAsia="Calibri" w:hAnsi="Calibri" w:cs="Calibri"/>
+          <w:sz w:val="28"/>
+          <w:szCs w:val="28"/>
+        </w:rPr>
+      </w:pPr>
+    </w:p>
+    <w:p>
+      <w:pPr>
+        <w:rPr>
+          <w:rFonts w:ascii="Menlo" w:eastAsia="Menlo" w:hAnsi="Menlo" w:cs="Menlo"/>
+          <w:color w:val="000000" w:themeColor="text1"/>
+          <w:sz w:val="18"/>
+          <w:szCs w:val="18"/>
+        </w:rPr>
+      </w:pPr>
+      <w:r>
+        <w:rPr>
+          <w:rFonts w:ascii="Menlo" w:eastAsia="Menlo" w:hAnsi="Menlo" w:cs="Menlo"/>
+          <w:color w:val="000000" w:themeColor="text1"/>
+          <w:sz w:val="20"/>
+          <w:szCs w:val="20"/>
+        </w:rPr>
+        <w:t>mysql&gt; use salondb;</w:t>
+      </w:r>
+    </w:p>
+    <w:p>
+      <w:pPr>
+        <w:rPr>
+          <w:rFonts w:ascii="Menlo" w:eastAsia="Menlo" w:hAnsi="Menlo" w:cs="Menlo"/>
+          <w:color w:val="000000" w:themeColor="text1"/>
+          <w:sz w:val="18"/>
+          <w:szCs w:val="18"/>
+        </w:rPr>
+      </w:pPr>
+      <w:r>
+        <w:rPr>
+          <w:rFonts w:ascii="Menlo" w:eastAsia="Menlo" w:hAnsi="Menlo" w:cs="Menlo"/>
+          <w:color w:val="000000" w:themeColor="text1"/>
+          <w:sz w:val="20"/>
+          <w:szCs w:val="20"/>
+        </w:rPr>
+        <w:t>Reading table information for completion of table and column names</w:t>
+      </w:r>
+    </w:p>
+    <w:p>
+      <w:pPr>
+        <w:rPr>
+          <w:rFonts w:ascii="Menlo" w:eastAsia="Menlo" w:hAnsi="Menlo" w:cs="Menlo"/>
+          <w:color w:val="000000" w:themeColor="text1"/>
+          <w:sz w:val="18"/>
+          <w:szCs w:val="18"/>
+        </w:rPr>
+      </w:pPr>
+      <w:r>
+        <w:rPr>
+          <w:rFonts w:ascii="Menlo" w:eastAsia="Menlo" w:hAnsi="Menlo" w:cs="Menlo"/>
+          <w:color w:val="000000" w:themeColor="text1"/>
+          <w:sz w:val="20"/>
+          <w:szCs w:val="20"/>
+        </w:rPr>
+        <w:t>You can turn off this feature to get a quicker startup with -A</w:t>
+      </w:r>
+    </w:p>
+    <w:p>
+      <w:pPr>
+        <w:rPr>
+          <w:sz w:val="18"/>
+          <w:szCs w:val="18"/>
+        </w:rPr>
+      </w:pPr>
+      <w:r>
+        <w:br/>
+      </w:r>
+    </w:p>
+    <w:p>
+      <w:pPr>
+        <w:rPr>
+          <w:rFonts w:ascii="Menlo" w:eastAsia="Menlo" w:hAnsi="Menlo" w:cs="Menlo"/>
+          <w:color w:val="000000" w:themeColor="text1"/>
+          <w:sz w:val="18"/>
+          <w:szCs w:val="18"/>
+        </w:rPr>
+      </w:pPr>
+      <w:r>
+        <w:rPr>
+          <w:rFonts w:ascii="Menlo" w:eastAsia="Menlo" w:hAnsi="Menlo" w:cs="Menlo"/>
+          <w:color w:val="000000" w:themeColor="text1"/>
+          <w:sz w:val="20"/>
+          <w:szCs w:val="20"/>
+        </w:rPr>
+        <w:t>Database changed</w:t>
+      </w:r>
+    </w:p>
+    <w:p>
+      <w:pPr>
+        <w:rPr>
+          <w:rFonts w:ascii="Menlo" w:eastAsia="Menlo" w:hAnsi="Menlo" w:cs="Menlo"/>
+          <w:color w:val="000000" w:themeColor="text1"/>
+          <w:sz w:val="18"/>
+          <w:szCs w:val="18"/>
+        </w:rPr>
+      </w:pPr>
+      <w:r>
+        <w:rPr>
+          <w:rFonts w:ascii="Menlo" w:eastAsia="Menlo" w:hAnsi="Menlo" w:cs="Menlo"/>
+          <w:color w:val="000000" w:themeColor="text1"/>
+          <w:sz w:val="20"/>
+          <w:szCs w:val="20"/>
+        </w:rPr>
+        <w:t>mysql&gt; CREATE VIEW CustDue_View AS SELECT Customer.Fname, Customer.Lname,Customer.phone,CustInfo.Nbr2Parm from Customer,CustInfo WHERE CustInfo.Validity &lt;&gt; 0 and CustInfo.Nbr2Parm &lt;&gt;0 and Customer.CustID = CustInfo.CustID;</w:t>
+      </w:r>
+    </w:p>
+    <w:p>
+      <w:pPr>
+        <w:rPr>
+          <w:rFonts w:ascii="Menlo" w:eastAsia="Menlo" w:hAnsi="Menlo" w:cs="Menlo"/>
+          <w:color w:val="000000" w:themeColor="text1"/>
+          <w:sz w:val="18"/>
+          <w:szCs w:val="18"/>
+        </w:rPr>
+      </w:pPr>
+      <w:r>
+        <w:rPr>
+          <w:rFonts w:ascii="Menlo" w:eastAsia="Menlo" w:hAnsi="Menlo" w:cs="Menlo"/>
+          <w:color w:val="000000" w:themeColor="text1"/>
+          <w:sz w:val="20"/>
+          <w:szCs w:val="20"/>
+        </w:rPr>
+        <w:t>Query OK, 0 rows affected (0.23 sec)</w:t>
+      </w:r>
+    </w:p>
+    <w:p/>
+    <w:p>
+      <w:pPr>
+        <w:rPr>
+          <w:rFonts w:ascii="Calibri" w:eastAsia="Calibri" w:hAnsi="Calibri" w:cs="Calibri"/>
+          <w:sz w:val="28"/>
+          <w:szCs w:val="28"/>
+        </w:rPr>
+      </w:pPr>
+      <w:r>
+        <w:rPr>
+          <w:rFonts w:ascii="Calibri" w:eastAsia="Calibri" w:hAnsi="Calibri" w:cs="Calibri"/>
+          <w:sz w:val="28"/>
+          <w:szCs w:val="28"/>
+        </w:rPr>
+        <w:t>And then the query</w:t>
+      </w:r>
+      <w:r>
+        <w:rPr>
+          <w:rFonts w:ascii="Calibri" w:eastAsia="Calibri" w:hAnsi="Calibri" w:cs="Calibri"/>
+          <w:sz w:val="28"/>
+          <w:szCs w:val="28"/>
+        </w:rPr>
+        <w:t xml:space="preserve"> from a user login that is allowed access to the salondb</w:t>
+      </w:r>
+      <w:r>
+        <w:rPr>
+          <w:rFonts w:ascii="Calibri" w:eastAsia="Calibri" w:hAnsi="Calibri" w:cs="Calibri"/>
+          <w:sz w:val="28"/>
+          <w:szCs w:val="28"/>
+        </w:rPr>
+        <w:t xml:space="preserve"> -</w:t>
+      </w:r>
+    </w:p>
+    <w:p>
+      <w:pPr>
+        <w:rPr>
+          <w:rFonts w:ascii="Calibri" w:eastAsia="Calibri" w:hAnsi="Calibri" w:cs="Calibri"/>
+          <w:sz w:val="28"/>
+          <w:szCs w:val="28"/>
+        </w:rPr>
+      </w:pPr>
+    </w:p>
+    <w:p>
+      <w:pPr>
+        <w:rPr>
+          <w:rFonts w:ascii="Menlo" w:eastAsia="Menlo" w:hAnsi="Menlo" w:cs="Menlo"/>
+          <w:color w:val="000000" w:themeColor="text1"/>
+        </w:rPr>
+      </w:pPr>
+      <w:r>
+        <w:rPr>
+          <w:rFonts w:ascii="Menlo" w:eastAsia="Menlo" w:hAnsi="Menlo" w:cs="Menlo"/>
+          <w:color w:val="000000" w:themeColor="text1"/>
+          <w:sz w:val="28"/>
+          <w:szCs w:val="28"/>
+        </w:rPr>
+        <w:t>mysql&gt; SELECT * from CustDue_View;</w:t>
+      </w:r>
+    </w:p>
+    <w:p>
+      <w:pPr>
+        <w:rPr>
+          <w:rFonts w:ascii="Menlo" w:eastAsia="Menlo" w:hAnsi="Menlo" w:cs="Menlo"/>
+          <w:color w:val="000000" w:themeColor="text1"/>
+        </w:rPr>
+      </w:pPr>
+      <w:r>
+        <w:rPr>
+          <w:rFonts w:ascii="Menlo" w:eastAsia="Menlo" w:hAnsi="Menlo" w:cs="Menlo"/>
+          <w:color w:val="000000" w:themeColor="text1"/>
+          <w:sz w:val="28"/>
+          <w:szCs w:val="28"/>
+        </w:rPr>
+        <w:t>+-------+-------+--------------+----------+</w:t>
+      </w:r>
+    </w:p>
+    <w:p>
+      <w:pPr>
+        <w:rPr>
+          <w:rFonts w:ascii="Menlo" w:eastAsia="Menlo" w:hAnsi="Menlo" w:cs="Menlo"/>
+          <w:color w:val="000000" w:themeColor="text1"/>
+        </w:rPr>
+      </w:pPr>
+      <w:r>
+        <w:rPr>
+          <w:rFonts w:ascii="Menlo" w:eastAsia="Menlo" w:hAnsi="Menlo" w:cs="Menlo"/>
+          <w:color w:val="000000" w:themeColor="text1"/>
+          <w:sz w:val="28"/>
+          <w:szCs w:val="28"/>
+        </w:rPr>
+        <w:t>| Fname | Lname | phone        | Nbr2Parm |</w:t>
+      </w:r>
+    </w:p>
+    <w:p>
+      <w:pPr>
+        <w:rPr>
+          <w:rFonts w:ascii="Menlo" w:eastAsia="Menlo" w:hAnsi="Menlo" w:cs="Menlo"/>
+          <w:color w:val="000000" w:themeColor="text1"/>
+        </w:rPr>
+      </w:pPr>
+      <w:r>
+        <w:rPr>
+          <w:rFonts w:ascii="Menlo" w:eastAsia="Menlo" w:hAnsi="Menlo" w:cs="Menlo"/>
+          <w:color w:val="000000" w:themeColor="text1"/>
+          <w:sz w:val="28"/>
+          <w:szCs w:val="28"/>
+        </w:rPr>
+        <w:t>+-------+-------+--------------+----------+</w:t>
+      </w:r>
+    </w:p>
+    <w:p>
+      <w:pPr>
+        <w:rPr>
+          <w:rFonts w:ascii="Menlo" w:eastAsia="Menlo" w:hAnsi="Menlo" w:cs="Menlo"/>
+          <w:color w:val="000000" w:themeColor="text1"/>
+        </w:rPr>
+      </w:pPr>
+      <w:r>
+        <w:rPr>
+          <w:rFonts w:ascii="Menlo" w:eastAsia="Menlo" w:hAnsi="Menlo" w:cs="Menlo"/>
+          <w:color w:val="000000" w:themeColor="text1"/>
+          <w:sz w:val="28"/>
+          <w:szCs w:val="28"/>
+        </w:rPr>
+        <w:t>| Jenn  | Snow  | 763-294-1300 |    20.00 |</w:t>
+      </w:r>
+    </w:p>
+    <w:p>
+      <w:pPr>
+        <w:rPr>
+          <w:rFonts w:ascii="Menlo" w:eastAsia="Menlo" w:hAnsi="Menlo" w:cs="Menlo"/>
+          <w:color w:val="000000" w:themeColor="text1"/>
+        </w:rPr>
+      </w:pPr>
+      <w:r>
+        <w:rPr>
+          <w:rFonts w:ascii="Menlo" w:eastAsia="Menlo" w:hAnsi="Menlo" w:cs="Menlo"/>
+          <w:color w:val="000000" w:themeColor="text1"/>
+          <w:sz w:val="28"/>
+          <w:szCs w:val="28"/>
+        </w:rPr>
+        <w:t>| Tammy | Jones | 612-111-4567 |   113.99 |</w:t>
+      </w:r>
+    </w:p>
+    <w:p>
+      <w:pPr>
+        <w:rPr>
+          <w:rFonts w:ascii="Menlo" w:eastAsia="Menlo" w:hAnsi="Menlo" w:cs="Menlo"/>
+          <w:color w:val="000000" w:themeColor="text1"/>
+        </w:rPr>
+      </w:pPr>
+      <w:r>
+        <w:rPr>
+          <w:rFonts w:ascii="Menlo" w:eastAsia="Menlo" w:hAnsi="Menlo" w:cs="Menlo"/>
+          <w:color w:val="000000" w:themeColor="text1"/>
+          <w:sz w:val="28"/>
+          <w:szCs w:val="28"/>
+        </w:rPr>
+        <w:t>+-------+-------+--------------+----------+</w:t>
+      </w:r>
+    </w:p>
+    <w:p>
+      <w:pPr>
+        <w:rPr>
+          <w:rFonts w:ascii="Menlo" w:eastAsia="Menlo" w:hAnsi="Menlo" w:cs="Menlo"/>
+          <w:color w:val="000000" w:themeColor="text1"/>
+        </w:rPr>
+      </w:pPr>
+      <w:r>
+        <w:rPr>
+          <w:rFonts w:ascii="Menlo" w:eastAsia="Menlo" w:hAnsi="Menlo" w:cs="Menlo"/>
+          <w:color w:val="000000" w:themeColor="text1"/>
+          <w:sz w:val="28"/>
+          <w:szCs w:val="28"/>
+        </w:rPr>
+        <w:t>2 rows in set (0.01 sec)</w:t>
+      </w:r>
+    </w:p>
+    <w:p>
+      <w:pPr>
+        <w:rPr>
+          <w:rFonts w:ascii="Calibri" w:eastAsia="Calibri" w:hAnsi="Calibri" w:cs="Calibri"/>
+          <w:sz w:val="22"/>
+          <w:szCs w:val="22"/>
+        </w:rPr>
+      </w:pPr>
+    </w:p>
+    <w:p>
+      <w:pPr>
+        <w:rPr>
+          <w:rFonts w:ascii="Calibri" w:eastAsia="Calibri" w:hAnsi="Calibri" w:cs="Calibri"/>
+          <w:sz w:val="28"/>
+          <w:szCs w:val="28"/>
+        </w:rPr>
+      </w:pPr>
+    </w:p>
+    <w:p>
+      <w:pPr>
+        <w:rPr>
+          <w:rFonts w:ascii="Calibri" w:eastAsia="Calibri" w:hAnsi="Calibri" w:cs="Calibri"/>
+          <w:sz w:val="28"/>
+          <w:szCs w:val="28"/>
+        </w:rPr>
+      </w:pPr>
+      <w:r>
+        <w:rPr>
+          <w:rFonts w:ascii="Calibri" w:eastAsia="Calibri" w:hAnsi="Calibri" w:cs="Calibri"/>
+          <w:sz w:val="28"/>
+          <w:szCs w:val="28"/>
+        </w:rPr>
+        <w:t xml:space="preserve">This was for a situation described in the database </w:t>
+      </w:r>
+      <w:r>
+        <w:rPr>
+          <w:rFonts w:ascii="Calibri" w:eastAsia="Calibri" w:hAnsi="Calibri" w:cs="Calibri"/>
+          <w:sz w:val="28"/>
+          <w:szCs w:val="28"/>
+        </w:rPr>
+        <w:t>where 2 customers, CustID = 1 and CustID = 3 have a balance due.</w:t>
+      </w:r>
+    </w:p>
+    <w:p>
+      <w:pPr>
+        <w:rPr>
+          <w:rFonts w:ascii="Calibri" w:eastAsia="Calibri" w:hAnsi="Calibri" w:cs="Calibri"/>
+          <w:sz w:val="28"/>
+          <w:szCs w:val="28"/>
+        </w:rPr>
+      </w:pPr>
+    </w:p>
+    <w:p>
+      <w:pPr>
+        <w:rPr>
+          <w:rFonts w:ascii="Menlo" w:eastAsia="Menlo" w:hAnsi="Menlo" w:cs="Menlo"/>
+          <w:color w:val="000000" w:themeColor="text1"/>
+          <w:sz w:val="22"/>
+          <w:szCs w:val="22"/>
+        </w:rPr>
+      </w:pPr>
+      <w:r>
+        <w:rPr>
+          <w:rFonts w:ascii="Menlo" w:eastAsia="Menlo" w:hAnsi="Menlo" w:cs="Menlo"/>
+          <w:color w:val="000000" w:themeColor="text1"/>
+        </w:rPr>
+        <w:t>mysql&gt; SELECT CustID,InfoType,InfoSubType,Nbr2Parm from CustInfo where InfoType = 5 and InfoSubType = 10 and Validity = 2;</w:t>
+      </w:r>
+    </w:p>
+    <w:p>
+      <w:pPr>
+        <w:rPr>
+          <w:rFonts w:ascii="Menlo" w:eastAsia="Menlo" w:hAnsi="Menlo" w:cs="Menlo"/>
+          <w:color w:val="000000" w:themeColor="text1"/>
+          <w:sz w:val="22"/>
+          <w:szCs w:val="22"/>
+        </w:rPr>
+      </w:pPr>
+      <w:r>
+        <w:rPr>
+          <w:rFonts w:ascii="Menlo" w:eastAsia="Menlo" w:hAnsi="Menlo" w:cs="Menlo"/>
+          <w:color w:val="000000" w:themeColor="text1"/>
+        </w:rPr>
+        <w:t>+--------+----------+-------------+----------+</w:t>
+      </w:r>
+    </w:p>
+    <w:p>
+      <w:pPr>
+        <w:rPr>
+          <w:rFonts w:ascii="Menlo" w:eastAsia="Menlo" w:hAnsi="Menlo" w:cs="Menlo"/>
+          <w:color w:val="000000" w:themeColor="text1"/>
+          <w:sz w:val="22"/>
+          <w:szCs w:val="22"/>
+        </w:rPr>
+      </w:pPr>
+      <w:r>
+        <w:rPr>
+          <w:rFonts w:ascii="Menlo" w:eastAsia="Menlo" w:hAnsi="Menlo" w:cs="Menlo"/>
+          <w:color w:val="000000" w:themeColor="text1"/>
+        </w:rPr>
+        <w:lastRenderedPageBreak/>
+        <w:t>| CustID | InfoType | InfoSubType | Nbr2Parm |</w:t>
+      </w:r>
+    </w:p>
+    <w:p>
+      <w:pPr>
+        <w:rPr>
+          <w:rFonts w:ascii="Menlo" w:eastAsia="Menlo" w:hAnsi="Menlo" w:cs="Menlo"/>
+          <w:color w:val="000000" w:themeColor="text1"/>
+          <w:sz w:val="22"/>
+          <w:szCs w:val="22"/>
+        </w:rPr>
+      </w:pPr>
+      <w:r>
+        <w:rPr>
+          <w:rFonts w:ascii="Menlo" w:eastAsia="Menlo" w:hAnsi="Menlo" w:cs="Menlo"/>
+          <w:color w:val="000000" w:themeColor="text1"/>
+        </w:rPr>
+        <w:t>+--------+----------+-------------+----------+</w:t>
+      </w:r>
+    </w:p>
+    <w:p>
+      <w:pPr>
+        <w:rPr>
+          <w:rFonts w:ascii="Menlo" w:eastAsia="Menlo" w:hAnsi="Menlo" w:cs="Menlo"/>
+          <w:color w:val="000000" w:themeColor="text1"/>
+          <w:sz w:val="22"/>
+          <w:szCs w:val="22"/>
+        </w:rPr>
+      </w:pPr>
+      <w:r>
+        <w:rPr>
+          <w:rFonts w:ascii="Menlo" w:eastAsia="Menlo" w:hAnsi="Menlo" w:cs="Menlo"/>
+          <w:color w:val="000000" w:themeColor="text1"/>
+        </w:rPr>
+        <w:t>|      1 |        5 |          10 |    20.00 |</w:t>
+      </w:r>
+    </w:p>
+    <w:p>
+      <w:pPr>
+        <w:rPr>
+          <w:rFonts w:ascii="Menlo" w:eastAsia="Menlo" w:hAnsi="Menlo" w:cs="Menlo"/>
+          <w:color w:val="000000" w:themeColor="text1"/>
+          <w:sz w:val="22"/>
+          <w:szCs w:val="22"/>
+        </w:rPr>
+      </w:pPr>
+      <w:r>
+        <w:rPr>
+          <w:rFonts w:ascii="Menlo" w:eastAsia="Menlo" w:hAnsi="Menlo" w:cs="Menlo"/>
+          <w:color w:val="000000" w:themeColor="text1"/>
+        </w:rPr>
+        <w:t>|      3 |        5 |          10 |   113.99 |</w:t>
+      </w:r>
+    </w:p>
+    <w:p>
+      <w:pPr>
+        <w:rPr>
+          <w:rFonts w:ascii="Menlo" w:eastAsia="Menlo" w:hAnsi="Menlo" w:cs="Menlo"/>
+          <w:color w:val="000000" w:themeColor="text1"/>
+          <w:sz w:val="22"/>
+          <w:szCs w:val="22"/>
+        </w:rPr>
+      </w:pPr>
+      <w:r>
+        <w:rPr>
+          <w:rFonts w:ascii="Menlo" w:eastAsia="Menlo" w:hAnsi="Menlo" w:cs="Menlo"/>
+          <w:color w:val="000000" w:themeColor="text1"/>
+        </w:rPr>
+        <w:t>+--------+----------+-------------+----------+</w:t>
+      </w:r>
+    </w:p>
+    <w:p>
+      <w:pPr>
+        <w:rPr>
+          <w:rFonts w:ascii="Menlo" w:eastAsia="Menlo" w:hAnsi="Menlo" w:cs="Menlo"/>
+          <w:color w:val="000000" w:themeColor="text1"/>
+          <w:sz w:val="22"/>
+          <w:szCs w:val="22"/>
+        </w:rPr>
+      </w:pPr>
+      <w:r>
+        <w:rPr>
+          <w:rFonts w:ascii="Menlo" w:eastAsia="Menlo" w:hAnsi="Menlo" w:cs="Menlo"/>
+          <w:color w:val="000000" w:themeColor="text1"/>
+        </w:rPr>
+        <w:t>2 rows in set (0.00 sec)</w:t>
+      </w:r>
+    </w:p>
+    <w:p>
+      <w:pPr>
+        <w:rPr>
+          <w:rFonts w:ascii="Calibri" w:eastAsia="Calibri" w:hAnsi="Calibri" w:cs="Calibri"/>
+          <w:sz w:val="28"/>
+          <w:szCs w:val="28"/>
+        </w:rPr>
+      </w:pPr>
+    </w:p>
+    <w:p>
+      <w:pPr>
+        <w:rPr>
+          <w:rFonts w:ascii="Calibri" w:eastAsia="Calibri" w:hAnsi="Calibri" w:cs="Calibri"/>
+          <w:sz w:val="28"/>
+          <w:szCs w:val="28"/>
+        </w:rPr>
+      </w:pPr>
+    </w:p>
+    <w:p>
+      <w:r>
         <w:rPr>
           <w:rFonts w:ascii="Calibri" w:eastAsia="Calibri" w:hAnsi="Calibri" w:cs="Calibri"/>
           <w:sz w:val="28"/>
@@ -15324,7 +16738,7 @@
           <w:szCs w:val="48"/>
         </w:rPr>
       </w:pPr>
-      <w:bookmarkStart w:id="26" w:name="_Toc38112595"/>
+      <w:bookmarkStart w:id="29" w:name="_Toc38124307"/>
       <w:r>
         <w:rPr>
           <w:sz w:val="48"/>
@@ -15332,7 +16746,7 @@
         </w:rPr>
         <w:t>Document Comments</w:t>
       </w:r>
-      <w:bookmarkEnd w:id="26"/>
+      <w:bookmarkEnd w:id="29"/>
     </w:p>
     <w:p/>
     <w:p>
@@ -18363,7 +19777,7 @@
 </file>
 
 <file path=customXml/itemProps1.xml><?xml version="1.0" encoding="utf-8"?>
-<ds:datastoreItem xmlns:ds="http://schemas.openxmlformats.org/officeDocument/2006/customXml" ds:itemID="{89C5CFC6-AD9E-44AA-B18A-A1AE7C086815}">
+<ds:datastoreItem xmlns:ds="http://schemas.openxmlformats.org/officeDocument/2006/customXml" ds:itemID="{8ACDEF88-C5D0-404A-8648-6F8F485C61EA}">
   <ds:schemaRefs>
     <ds:schemaRef ds:uri="http://schemas.openxmlformats.org/officeDocument/2006/bibliography"/>
   </ds:schemaRefs>

</xml_diff>